<commit_message>
HASTA PUNTO 4 DEL TP3 Y 4)a DEL TP4
</commit_message>
<xml_diff>
--- a/PRÁCTICAS PARCIAL 1-MAQUINA.docx
+++ b/PRÁCTICAS PARCIAL 1-MAQUINA.docx
@@ -141,23 +141,67 @@
           <w:rFonts w:ascii="Aptos Narrow" w:hAnsi="Aptos Narrow" w:cs="Times New Roman"/>
         </w:rPr>
       </w:pPr>
-      <w:r>
-        <w:rPr>
-          <w:rFonts w:ascii="Aptos Narrow" w:hAnsi="Aptos Narrow" w:cs="Times New Roman"/>
-        </w:rPr>
-        <w:t>FUNCIONbusquedaArreglo(A,ind,n,buscado):VECTORxENTERO&gt;=0xENTERO&gt;</w:t>
-      </w:r>
-      <w:r>
-        <w:rPr>
-          <w:rFonts w:ascii="Aptos Narrow" w:hAnsi="Aptos Narrow" w:cs="Times New Roman"/>
-        </w:rPr>
-        <w:t>=</w:t>
-      </w:r>
-      <w:r>
-        <w:rPr>
-          <w:rFonts w:ascii="Aptos Narrow" w:hAnsi="Aptos Narrow" w:cs="Times New Roman"/>
-        </w:rPr>
-        <w:t>0</w:t>
+      <w:proofErr w:type="spellStart"/>
+      <w:proofErr w:type="gramStart"/>
+      <w:r>
+        <w:rPr>
+          <w:rFonts w:ascii="Aptos Narrow" w:hAnsi="Aptos Narrow" w:cs="Times New Roman"/>
+        </w:rPr>
+        <w:t>FUNCIONbusquedaArreglo</w:t>
+      </w:r>
+      <w:proofErr w:type="spellEnd"/>
+      <w:r>
+        <w:rPr>
+          <w:rFonts w:ascii="Aptos Narrow" w:hAnsi="Aptos Narrow" w:cs="Times New Roman"/>
+        </w:rPr>
+        <w:t>(</w:t>
+      </w:r>
+      <w:proofErr w:type="gramEnd"/>
+      <w:r>
+        <w:rPr>
+          <w:rFonts w:ascii="Aptos Narrow" w:hAnsi="Aptos Narrow" w:cs="Times New Roman"/>
+        </w:rPr>
+        <w:t>A,</w:t>
+      </w:r>
+      <w:r>
+        <w:rPr>
+          <w:rFonts w:ascii="Aptos Narrow" w:hAnsi="Aptos Narrow" w:cs="Times New Roman"/>
+        </w:rPr>
+        <w:t xml:space="preserve"> </w:t>
+      </w:r>
+      <w:proofErr w:type="spellStart"/>
+      <w:r>
+        <w:rPr>
+          <w:rFonts w:ascii="Aptos Narrow" w:hAnsi="Aptos Narrow" w:cs="Times New Roman"/>
+        </w:rPr>
+        <w:t>n,buscado</w:t>
+      </w:r>
+      <w:proofErr w:type="spellEnd"/>
+      <w:r>
+        <w:rPr>
+          <w:rFonts w:ascii="Aptos Narrow" w:hAnsi="Aptos Narrow" w:cs="Times New Roman"/>
+        </w:rPr>
+        <w:t>):</w:t>
+      </w:r>
+      <w:proofErr w:type="spellStart"/>
+      <w:r>
+        <w:rPr>
+          <w:rFonts w:ascii="Aptos Narrow" w:hAnsi="Aptos Narrow" w:cs="Times New Roman"/>
+        </w:rPr>
+        <w:t>VECTORxENTERO</w:t>
+      </w:r>
+      <w:proofErr w:type="spellEnd"/>
+      <w:r>
+        <w:rPr>
+          <w:rFonts w:ascii="Aptos Narrow" w:hAnsi="Aptos Narrow" w:cs="Times New Roman"/>
+        </w:rPr>
+        <w:t>&gt;=0</w:t>
+      </w:r>
+      <w:r>
+        <w:rPr>
+          <w:rFonts w:ascii="Aptos Narrow" w:hAnsi="Aptos Narrow" w:cs="Times New Roman"/>
+        </w:rPr>
+        <w:t>xENTERO</w:t>
       </w:r>
       <w:r>
         <w:rPr>
@@ -259,8 +303,34 @@
           <w:szCs w:val="24"/>
         </w:rPr>
         <w:tab/>
-        <w:t>SI(A[ind]=buscado)  entonces</w:t>
-      </w:r>
+        <w:t>SI(A[</w:t>
+      </w:r>
+      <w:r>
+        <w:rPr>
+          <w:rFonts w:ascii="Aptos Narrow" w:hAnsi="Aptos Narrow" w:cs="Times New Roman"/>
+          <w:sz w:val="24"/>
+          <w:szCs w:val="24"/>
+        </w:rPr>
+        <w:t>n</w:t>
+      </w:r>
+      <w:r>
+        <w:rPr>
+          <w:rFonts w:ascii="Aptos Narrow" w:hAnsi="Aptos Narrow" w:cs="Times New Roman"/>
+          <w:sz w:val="24"/>
+          <w:szCs w:val="24"/>
+        </w:rPr>
+        <w:t>]=</w:t>
+      </w:r>
+      <w:proofErr w:type="gramStart"/>
+      <w:r>
+        <w:rPr>
+          <w:rFonts w:ascii="Aptos Narrow" w:hAnsi="Aptos Narrow" w:cs="Times New Roman"/>
+          <w:sz w:val="24"/>
+          <w:szCs w:val="24"/>
+        </w:rPr>
+        <w:t>buscado)  entonces</w:t>
+      </w:r>
+      <w:proofErr w:type="gramEnd"/>
     </w:p>
     <w:p>
       <w:pPr>
@@ -294,7 +364,7 @@
           <w:sz w:val="24"/>
           <w:szCs w:val="24"/>
         </w:rPr>
-        <w:t>ind</w:t>
+        <w:t>n</w:t>
       </w:r>
     </w:p>
     <w:p>
@@ -340,7 +410,51 @@
           <w:szCs w:val="24"/>
         </w:rPr>
         <w:tab/>
-        <w:t>Retornar busquedaArreglo(A,ind,n-1,buscado)</w:t>
+        <w:t xml:space="preserve">Retornar </w:t>
+      </w:r>
+      <w:proofErr w:type="spellStart"/>
+      <w:proofErr w:type="gramStart"/>
+      <w:r>
+        <w:rPr>
+          <w:rFonts w:ascii="Aptos Narrow" w:hAnsi="Aptos Narrow" w:cs="Times New Roman"/>
+          <w:sz w:val="24"/>
+          <w:szCs w:val="24"/>
+        </w:rPr>
+        <w:t>busquedaArreglo</w:t>
+      </w:r>
+      <w:proofErr w:type="spellEnd"/>
+      <w:r>
+        <w:rPr>
+          <w:rFonts w:ascii="Aptos Narrow" w:hAnsi="Aptos Narrow" w:cs="Times New Roman"/>
+          <w:sz w:val="24"/>
+          <w:szCs w:val="24"/>
+        </w:rPr>
+        <w:t>(</w:t>
+      </w:r>
+      <w:proofErr w:type="gramEnd"/>
+      <w:r>
+        <w:rPr>
+          <w:rFonts w:ascii="Aptos Narrow" w:hAnsi="Aptos Narrow" w:cs="Times New Roman"/>
+          <w:sz w:val="24"/>
+          <w:szCs w:val="24"/>
+        </w:rPr>
+        <w:t>A,</w:t>
+      </w:r>
+      <w:r>
+        <w:rPr>
+          <w:rFonts w:ascii="Aptos Narrow" w:hAnsi="Aptos Narrow" w:cs="Times New Roman"/>
+          <w:sz w:val="24"/>
+          <w:szCs w:val="24"/>
+        </w:rPr>
+        <w:t xml:space="preserve"> </w:t>
+      </w:r>
+      <w:r>
+        <w:rPr>
+          <w:rFonts w:ascii="Aptos Narrow" w:hAnsi="Aptos Narrow" w:cs="Times New Roman"/>
+          <w:sz w:val="24"/>
+          <w:szCs w:val="24"/>
+        </w:rPr>
+        <w:t>n-1,buscado)</w:t>
       </w:r>
     </w:p>
     <w:p>
@@ -398,6 +512,250 @@
           <w:szCs w:val="24"/>
         </w:rPr>
       </w:pPr>
+      <w:r>
+        <w:rPr>
+          <w:rFonts w:ascii="Aptos Narrow" w:hAnsi="Aptos Narrow" w:cs="Times New Roman"/>
+          <w:sz w:val="24"/>
+          <w:szCs w:val="24"/>
+        </w:rPr>
+        <w:lastRenderedPageBreak/>
+        <w:drawing>
+          <wp:inline distT="0" distB="0" distL="0" distR="0" wp14:anchorId="43C6B84A" wp14:editId="2DE3CA83">
+            <wp:extent cx="5219700" cy="3552825"/>
+            <wp:effectExtent l="0" t="0" r="0" b="9525"/>
+            <wp:docPr id="117653916" name="Imagen 1"/>
+            <wp:cNvGraphicFramePr>
+              <a:graphicFrameLocks xmlns:a="http://schemas.openxmlformats.org/drawingml/2006/main" noChangeAspect="1"/>
+            </wp:cNvGraphicFramePr>
+            <a:graphic xmlns:a="http://schemas.openxmlformats.org/drawingml/2006/main">
+              <a:graphicData uri="http://schemas.openxmlformats.org/drawingml/2006/picture">
+                <pic:pic xmlns:pic="http://schemas.openxmlformats.org/drawingml/2006/picture">
+                  <pic:nvPicPr>
+                    <pic:cNvPr id="117653916" name=""/>
+                    <pic:cNvPicPr/>
+                  </pic:nvPicPr>
+                  <pic:blipFill rotWithShape="1">
+                    <a:blip r:embed="rId5"/>
+                    <a:srcRect t="1282"/>
+                    <a:stretch/>
+                  </pic:blipFill>
+                  <pic:spPr bwMode="auto">
+                    <a:xfrm>
+                      <a:off x="0" y="0"/>
+                      <a:ext cx="5220436" cy="3553326"/>
+                    </a:xfrm>
+                    <a:prstGeom prst="rect">
+                      <a:avLst/>
+                    </a:prstGeom>
+                    <a:ln>
+                      <a:noFill/>
+                    </a:ln>
+                    <a:extLst>
+                      <a:ext uri="{53640926-AAD7-44D8-BBD7-CCE9431645EC}">
+                        <a14:shadowObscured xmlns:a14="http://schemas.microsoft.com/office/drawing/2010/main"/>
+                      </a:ext>
+                    </a:extLst>
+                  </pic:spPr>
+                </pic:pic>
+              </a:graphicData>
+            </a:graphic>
+          </wp:inline>
+        </w:drawing>
+      </w:r>
+    </w:p>
+    <w:p>
+      <w:pPr>
+        <w:jc w:val="both"/>
+        <w:rPr>
+          <w:rFonts w:ascii="Aptos Narrow" w:hAnsi="Aptos Narrow" w:cs="Times New Roman"/>
+          <w:sz w:val="24"/>
+          <w:szCs w:val="24"/>
+        </w:rPr>
+      </w:pPr>
+    </w:p>
+    <w:p>
+      <w:pPr>
+        <w:jc w:val="both"/>
+        <w:rPr>
+          <w:rFonts w:ascii="Aptos Narrow" w:hAnsi="Aptos Narrow" w:cs="Times New Roman"/>
+          <w:sz w:val="24"/>
+          <w:szCs w:val="24"/>
+        </w:rPr>
+      </w:pPr>
+      <w:r>
+        <w:rPr>
+          <w:rFonts w:ascii="Aptos Narrow" w:hAnsi="Aptos Narrow" w:cs="Times New Roman"/>
+          <w:sz w:val="24"/>
+          <w:szCs w:val="24"/>
+        </w:rPr>
+        <w:t xml:space="preserve">2) </w:t>
+      </w:r>
+    </w:p>
+    <w:p>
+      <w:pPr>
+        <w:jc w:val="both"/>
+        <w:rPr>
+          <w:rFonts w:ascii="Aptos Narrow" w:hAnsi="Aptos Narrow" w:cs="Times New Roman"/>
+          <w:sz w:val="24"/>
+          <w:szCs w:val="24"/>
+        </w:rPr>
+      </w:pPr>
+      <w:r>
+        <w:rPr>
+          <w:rFonts w:ascii="Aptos Narrow" w:hAnsi="Aptos Narrow" w:cs="Times New Roman"/>
+          <w:sz w:val="24"/>
+          <w:szCs w:val="24"/>
+        </w:rPr>
+        <w:t xml:space="preserve">Rediseñar el método mostrar de su clase </w:t>
+      </w:r>
+      <w:proofErr w:type="spellStart"/>
+      <w:r>
+        <w:rPr>
+          <w:rFonts w:ascii="Aptos Narrow" w:hAnsi="Aptos Narrow" w:cs="Times New Roman"/>
+          <w:sz w:val="24"/>
+          <w:szCs w:val="24"/>
+        </w:rPr>
+        <w:t>ListaEnlazada</w:t>
+      </w:r>
+      <w:proofErr w:type="spellEnd"/>
+      <w:r>
+        <w:rPr>
+          <w:rFonts w:ascii="Aptos Narrow" w:hAnsi="Aptos Narrow" w:cs="Times New Roman"/>
+          <w:sz w:val="24"/>
+          <w:szCs w:val="24"/>
+        </w:rPr>
+        <w:t xml:space="preserve"> del TP </w:t>
+      </w:r>
+      <w:proofErr w:type="spellStart"/>
+      <w:r>
+        <w:rPr>
+          <w:rFonts w:ascii="Aptos Narrow" w:hAnsi="Aptos Narrow" w:cs="Times New Roman"/>
+          <w:sz w:val="24"/>
+          <w:szCs w:val="24"/>
+        </w:rPr>
+        <w:t>n°</w:t>
+      </w:r>
+      <w:proofErr w:type="spellEnd"/>
+      <w:r>
+        <w:rPr>
+          <w:rFonts w:ascii="Aptos Narrow" w:hAnsi="Aptos Narrow" w:cs="Times New Roman"/>
+          <w:sz w:val="24"/>
+          <w:szCs w:val="24"/>
+        </w:rPr>
+        <w:t xml:space="preserve"> 1 para que sea recursiva. Debe conservar la interfaz de la clase. </w:t>
+      </w:r>
+    </w:p>
+    <w:p>
+      <w:pPr>
+        <w:jc w:val="both"/>
+        <w:rPr>
+          <w:rFonts w:ascii="Aptos Narrow" w:hAnsi="Aptos Narrow" w:cs="Times New Roman"/>
+          <w:sz w:val="24"/>
+          <w:szCs w:val="24"/>
+        </w:rPr>
+      </w:pPr>
+      <w:r>
+        <w:rPr>
+          <w:rFonts w:ascii="Aptos Narrow" w:hAnsi="Aptos Narrow" w:cs="Times New Roman"/>
+          <w:sz w:val="24"/>
+          <w:szCs w:val="24"/>
+        </w:rPr>
+        <w:t>Calcule la complejidad en notación O grande. Implemente en Java.</w:t>
+      </w:r>
+    </w:p>
+    <w:p>
+      <w:pPr>
+        <w:jc w:val="both"/>
+        <w:rPr>
+          <w:rFonts w:ascii="Aptos Narrow" w:hAnsi="Aptos Narrow" w:cs="Times New Roman"/>
+          <w:b/>
+          <w:bCs/>
+          <w:sz w:val="24"/>
+          <w:szCs w:val="24"/>
+        </w:rPr>
+      </w:pPr>
+      <w:r>
+        <w:rPr>
+          <w:rFonts w:ascii="Aptos Narrow" w:hAnsi="Aptos Narrow" w:cs="Times New Roman"/>
+          <w:b/>
+          <w:bCs/>
+          <w:sz w:val="24"/>
+          <w:szCs w:val="24"/>
+        </w:rPr>
+        <w:t>Resolución</w:t>
+      </w:r>
+    </w:p>
+    <w:p>
+      <w:pPr>
+        <w:jc w:val="both"/>
+        <w:rPr>
+          <w:rFonts w:ascii="Aptos Narrow" w:hAnsi="Aptos Narrow" w:cs="Times New Roman"/>
+          <w:sz w:val="24"/>
+          <w:szCs w:val="24"/>
+        </w:rPr>
+      </w:pPr>
+      <w:r>
+        <w:rPr>
+          <w:rFonts w:ascii="Aptos Narrow" w:hAnsi="Aptos Narrow" w:cs="Times New Roman"/>
+          <w:sz w:val="24"/>
+          <w:szCs w:val="24"/>
+        </w:rPr>
+        <w:t>FUNCION mostrar(L</w:t>
+      </w:r>
+      <w:proofErr w:type="gramStart"/>
+      <w:r>
+        <w:rPr>
+          <w:rFonts w:ascii="Aptos Narrow" w:hAnsi="Aptos Narrow" w:cs="Times New Roman"/>
+          <w:sz w:val="24"/>
+          <w:szCs w:val="24"/>
+        </w:rPr>
+        <w:t>):LISTAENLAZADA</w:t>
+      </w:r>
+      <w:proofErr w:type="gramEnd"/>
+      <w:r>
+        <w:rPr>
+          <w:rFonts w:ascii="Aptos Narrow" w:hAnsi="Aptos Narrow" w:cs="Times New Roman"/>
+          <w:sz w:val="24"/>
+          <w:szCs w:val="24"/>
+        </w:rPr>
+        <w:t>-&gt;Escribir los elementos de los nodos</w:t>
+      </w:r>
+    </w:p>
+    <w:p>
+      <w:pPr>
+        <w:jc w:val="both"/>
+        <w:rPr>
+          <w:rFonts w:ascii="Aptos Narrow" w:hAnsi="Aptos Narrow" w:cs="Times New Roman"/>
+          <w:sz w:val="24"/>
+          <w:szCs w:val="24"/>
+        </w:rPr>
+      </w:pPr>
+      <w:r>
+        <w:rPr>
+          <w:rFonts w:ascii="Aptos Narrow" w:hAnsi="Aptos Narrow" w:cs="Times New Roman"/>
+          <w:sz w:val="24"/>
+          <w:szCs w:val="24"/>
+        </w:rPr>
+        <w:t xml:space="preserve">SI </w:t>
+      </w:r>
+      <w:proofErr w:type="spellStart"/>
+      <w:r>
+        <w:rPr>
+          <w:rFonts w:ascii="Aptos Narrow" w:hAnsi="Aptos Narrow" w:cs="Times New Roman"/>
+          <w:sz w:val="24"/>
+          <w:szCs w:val="24"/>
+        </w:rPr>
+        <w:t>esVacia</w:t>
+      </w:r>
+      <w:proofErr w:type="spellEnd"/>
+      <w:r>
+        <w:rPr>
+          <w:rFonts w:ascii="Aptos Narrow" w:hAnsi="Aptos Narrow" w:cs="Times New Roman"/>
+          <w:sz w:val="24"/>
+          <w:szCs w:val="24"/>
+        </w:rPr>
+        <w:t>(L) entonces</w:t>
+      </w:r>
     </w:p>
     <w:p>
       <w:pPr>
@@ -416,6 +774,791 @@
         </w:rPr>
         <w:tab/>
       </w:r>
+      <w:proofErr w:type="gramStart"/>
+      <w:r>
+        <w:rPr>
+          <w:rFonts w:ascii="Aptos Narrow" w:hAnsi="Aptos Narrow" w:cs="Times New Roman"/>
+          <w:sz w:val="24"/>
+          <w:szCs w:val="24"/>
+        </w:rPr>
+        <w:t>escribir(</w:t>
+      </w:r>
+      <w:proofErr w:type="gramEnd"/>
+      <w:r>
+        <w:rPr>
+          <w:rFonts w:ascii="Aptos Narrow" w:hAnsi="Aptos Narrow" w:cs="Times New Roman"/>
+          <w:sz w:val="24"/>
+          <w:szCs w:val="24"/>
+        </w:rPr>
+        <w:t xml:space="preserve">“Lista vacía”) </w:t>
+      </w:r>
+    </w:p>
+    <w:p>
+      <w:pPr>
+        <w:jc w:val="both"/>
+        <w:rPr>
+          <w:rFonts w:ascii="Aptos Narrow" w:hAnsi="Aptos Narrow" w:cs="Times New Roman"/>
+          <w:sz w:val="24"/>
+          <w:szCs w:val="24"/>
+        </w:rPr>
+      </w:pPr>
+      <w:r>
+        <w:rPr>
+          <w:rFonts w:ascii="Aptos Narrow" w:hAnsi="Aptos Narrow" w:cs="Times New Roman"/>
+          <w:sz w:val="24"/>
+          <w:szCs w:val="24"/>
+        </w:rPr>
+        <w:t xml:space="preserve">SINO </w:t>
+      </w:r>
+    </w:p>
+    <w:p>
+      <w:pPr>
+        <w:jc w:val="both"/>
+        <w:rPr>
+          <w:rFonts w:ascii="Aptos Narrow" w:hAnsi="Aptos Narrow" w:cs="Times New Roman"/>
+          <w:sz w:val="24"/>
+          <w:szCs w:val="24"/>
+        </w:rPr>
+      </w:pPr>
+      <w:r>
+        <w:rPr>
+          <w:rFonts w:ascii="Aptos Narrow" w:hAnsi="Aptos Narrow" w:cs="Times New Roman"/>
+          <w:sz w:val="24"/>
+          <w:szCs w:val="24"/>
+        </w:rPr>
+        <w:tab/>
+        <w:t>escribir(</w:t>
+      </w:r>
+      <w:proofErr w:type="spellStart"/>
+      <w:r>
+        <w:rPr>
+          <w:rFonts w:ascii="Aptos Narrow" w:hAnsi="Aptos Narrow" w:cs="Times New Roman"/>
+          <w:sz w:val="24"/>
+          <w:szCs w:val="24"/>
+        </w:rPr>
+        <w:t>primerElemento</w:t>
+      </w:r>
+      <w:proofErr w:type="spellEnd"/>
+      <w:r>
+        <w:rPr>
+          <w:rFonts w:ascii="Aptos Narrow" w:hAnsi="Aptos Narrow" w:cs="Times New Roman"/>
+          <w:sz w:val="24"/>
+          <w:szCs w:val="24"/>
+        </w:rPr>
+        <w:t>(L))</w:t>
+      </w:r>
+    </w:p>
+    <w:p>
+      <w:pPr>
+        <w:jc w:val="both"/>
+        <w:rPr>
+          <w:rFonts w:ascii="Aptos Narrow" w:hAnsi="Aptos Narrow" w:cs="Times New Roman"/>
+          <w:sz w:val="24"/>
+          <w:szCs w:val="24"/>
+        </w:rPr>
+      </w:pPr>
+      <w:r>
+        <w:rPr>
+          <w:rFonts w:ascii="Aptos Narrow" w:hAnsi="Aptos Narrow" w:cs="Times New Roman"/>
+          <w:sz w:val="24"/>
+          <w:szCs w:val="24"/>
+        </w:rPr>
+        <w:tab/>
+        <w:t>mostrar(</w:t>
+      </w:r>
+      <w:proofErr w:type="spellStart"/>
+      <w:r>
+        <w:rPr>
+          <w:rFonts w:ascii="Aptos Narrow" w:hAnsi="Aptos Narrow" w:cs="Times New Roman"/>
+          <w:sz w:val="24"/>
+          <w:szCs w:val="24"/>
+        </w:rPr>
+        <w:t>borrarPrimero</w:t>
+      </w:r>
+      <w:proofErr w:type="spellEnd"/>
+      <w:r>
+        <w:rPr>
+          <w:rFonts w:ascii="Aptos Narrow" w:hAnsi="Aptos Narrow" w:cs="Times New Roman"/>
+          <w:sz w:val="24"/>
+          <w:szCs w:val="24"/>
+        </w:rPr>
+        <w:t xml:space="preserve">(L)) </w:t>
+      </w:r>
+    </w:p>
+    <w:p>
+      <w:pPr>
+        <w:jc w:val="both"/>
+        <w:rPr>
+          <w:rFonts w:ascii="Aptos Narrow" w:hAnsi="Aptos Narrow" w:cs="Times New Roman"/>
+          <w:sz w:val="24"/>
+          <w:szCs w:val="24"/>
+        </w:rPr>
+      </w:pPr>
+    </w:p>
+    <w:p>
+      <w:pPr>
+        <w:jc w:val="both"/>
+        <w:rPr>
+          <w:rFonts w:ascii="Aptos Narrow" w:hAnsi="Aptos Narrow" w:cs="Times New Roman"/>
+          <w:sz w:val="24"/>
+          <w:szCs w:val="24"/>
+        </w:rPr>
+      </w:pPr>
+      <w:r>
+        <w:rPr>
+          <w:rFonts w:ascii="Aptos Narrow" w:hAnsi="Aptos Narrow" w:cs="Times New Roman"/>
+          <w:sz w:val="24"/>
+          <w:szCs w:val="24"/>
+        </w:rPr>
+        <w:t>FIN</w:t>
+      </w:r>
+    </w:p>
+    <w:p>
+      <w:pPr>
+        <w:jc w:val="both"/>
+        <w:rPr>
+          <w:rFonts w:ascii="Aptos Narrow" w:hAnsi="Aptos Narrow" w:cs="Times New Roman"/>
+          <w:sz w:val="24"/>
+          <w:szCs w:val="24"/>
+        </w:rPr>
+      </w:pPr>
+    </w:p>
+    <w:p>
+      <w:pPr>
+        <w:jc w:val="both"/>
+        <w:rPr>
+          <w:rFonts w:ascii="Aptos Narrow" w:hAnsi="Aptos Narrow" w:cs="Times New Roman"/>
+          <w:sz w:val="24"/>
+          <w:szCs w:val="24"/>
+        </w:rPr>
+      </w:pPr>
+      <w:r>
+        <w:rPr>
+          <w:rFonts w:ascii="Aptos Narrow" w:hAnsi="Aptos Narrow" w:cs="Times New Roman"/>
+          <w:sz w:val="24"/>
+          <w:szCs w:val="24"/>
+        </w:rPr>
+        <w:lastRenderedPageBreak/>
+        <w:t>-----------VER IMPLEMENTACION-----------</w:t>
+      </w:r>
+    </w:p>
+    <w:p>
+      <w:pPr>
+        <w:jc w:val="both"/>
+        <w:rPr>
+          <w:rFonts w:ascii="Aptos Narrow" w:hAnsi="Aptos Narrow" w:cs="Times New Roman"/>
+          <w:sz w:val="24"/>
+          <w:szCs w:val="24"/>
+        </w:rPr>
+      </w:pPr>
+      <w:r>
+        <w:rPr>
+          <w:rFonts w:ascii="Aptos Narrow" w:hAnsi="Aptos Narrow" w:cs="Times New Roman"/>
+          <w:sz w:val="24"/>
+          <w:szCs w:val="24"/>
+        </w:rPr>
+        <w:drawing>
+          <wp:inline distT="0" distB="0" distL="0" distR="0" wp14:anchorId="68295DF9" wp14:editId="54361346">
+            <wp:extent cx="5612130" cy="3997960"/>
+            <wp:effectExtent l="0" t="0" r="7620" b="2540"/>
+            <wp:docPr id="2142663892" name="Imagen 1"/>
+            <wp:cNvGraphicFramePr>
+              <a:graphicFrameLocks xmlns:a="http://schemas.openxmlformats.org/drawingml/2006/main" noChangeAspect="1"/>
+            </wp:cNvGraphicFramePr>
+            <a:graphic xmlns:a="http://schemas.openxmlformats.org/drawingml/2006/main">
+              <a:graphicData uri="http://schemas.openxmlformats.org/drawingml/2006/picture">
+                <pic:pic xmlns:pic="http://schemas.openxmlformats.org/drawingml/2006/picture">
+                  <pic:nvPicPr>
+                    <pic:cNvPr id="2142663892" name=""/>
+                    <pic:cNvPicPr/>
+                  </pic:nvPicPr>
+                  <pic:blipFill>
+                    <a:blip r:embed="rId6"/>
+                    <a:stretch>
+                      <a:fillRect/>
+                    </a:stretch>
+                  </pic:blipFill>
+                  <pic:spPr>
+                    <a:xfrm>
+                      <a:off x="0" y="0"/>
+                      <a:ext cx="5612130" cy="3997960"/>
+                    </a:xfrm>
+                    <a:prstGeom prst="rect">
+                      <a:avLst/>
+                    </a:prstGeom>
+                  </pic:spPr>
+                </pic:pic>
+              </a:graphicData>
+            </a:graphic>
+          </wp:inline>
+        </w:drawing>
+      </w:r>
+    </w:p>
+    <w:p>
+      <w:pPr>
+        <w:jc w:val="both"/>
+        <w:rPr>
+          <w:rFonts w:ascii="Aptos Narrow" w:hAnsi="Aptos Narrow" w:cs="Times New Roman"/>
+          <w:sz w:val="24"/>
+          <w:szCs w:val="24"/>
+        </w:rPr>
+      </w:pPr>
+    </w:p>
+    <w:p>
+      <w:pPr>
+        <w:jc w:val="both"/>
+        <w:rPr>
+          <w:rFonts w:ascii="Aptos Narrow" w:hAnsi="Aptos Narrow" w:cs="Times New Roman"/>
+          <w:sz w:val="24"/>
+          <w:szCs w:val="24"/>
+        </w:rPr>
+      </w:pPr>
+      <w:r>
+        <w:rPr>
+          <w:rFonts w:ascii="Aptos Narrow" w:hAnsi="Aptos Narrow" w:cs="Times New Roman"/>
+          <w:sz w:val="24"/>
+          <w:szCs w:val="24"/>
+        </w:rPr>
+        <w:t xml:space="preserve">3)  </w:t>
+      </w:r>
+    </w:p>
+    <w:p>
+      <w:pPr>
+        <w:jc w:val="both"/>
+        <w:rPr>
+          <w:rFonts w:ascii="Aptos Narrow" w:hAnsi="Aptos Narrow" w:cs="Times New Roman"/>
+          <w:sz w:val="24"/>
+          <w:szCs w:val="24"/>
+        </w:rPr>
+      </w:pPr>
+      <w:r>
+        <w:rPr>
+          <w:rFonts w:ascii="Aptos Narrow" w:hAnsi="Aptos Narrow" w:cs="Times New Roman"/>
+          <w:sz w:val="24"/>
+          <w:szCs w:val="24"/>
+        </w:rPr>
+        <w:t xml:space="preserve">Dada una lista enlazada de números enteros, escriba un algoritmo recursivo que calcule la suma de los enteros almacenados en los nodos cuyo valor sea superior a un valor umbral pasado como parámetro. </w:t>
+      </w:r>
+    </w:p>
+    <w:p>
+      <w:pPr>
+        <w:jc w:val="both"/>
+        <w:rPr>
+          <w:rFonts w:ascii="Aptos Narrow" w:hAnsi="Aptos Narrow" w:cs="Times New Roman"/>
+          <w:sz w:val="24"/>
+          <w:szCs w:val="24"/>
+        </w:rPr>
+      </w:pPr>
+      <w:r>
+        <w:rPr>
+          <w:rFonts w:ascii="Aptos Narrow" w:hAnsi="Aptos Narrow" w:cs="Times New Roman"/>
+          <w:sz w:val="24"/>
+          <w:szCs w:val="24"/>
+        </w:rPr>
+        <w:t>Calcule la complejidad en notación O grande. Implemente en Java.</w:t>
+      </w:r>
+    </w:p>
+    <w:p>
+      <w:pPr>
+        <w:jc w:val="both"/>
+        <w:rPr>
+          <w:rFonts w:ascii="Aptos Narrow" w:hAnsi="Aptos Narrow" w:cs="Times New Roman"/>
+          <w:sz w:val="24"/>
+          <w:szCs w:val="24"/>
+        </w:rPr>
+      </w:pPr>
+      <w:r>
+        <w:rPr>
+          <w:rFonts w:ascii="Aptos Narrow" w:hAnsi="Aptos Narrow" w:cs="Times New Roman"/>
+          <w:sz w:val="24"/>
+          <w:szCs w:val="24"/>
+        </w:rPr>
+        <w:t xml:space="preserve">FUNCION </w:t>
+      </w:r>
+      <w:proofErr w:type="spellStart"/>
+      <w:r>
+        <w:rPr>
+          <w:rFonts w:ascii="Aptos Narrow" w:hAnsi="Aptos Narrow" w:cs="Times New Roman"/>
+          <w:sz w:val="24"/>
+          <w:szCs w:val="24"/>
+        </w:rPr>
+        <w:t>sumaEnteros</w:t>
+      </w:r>
+      <w:proofErr w:type="spellEnd"/>
+      <w:r>
+        <w:rPr>
+          <w:rFonts w:ascii="Aptos Narrow" w:hAnsi="Aptos Narrow" w:cs="Times New Roman"/>
+          <w:sz w:val="24"/>
+          <w:szCs w:val="24"/>
+        </w:rPr>
+        <w:t>(</w:t>
+      </w:r>
+      <w:proofErr w:type="spellStart"/>
+      <w:proofErr w:type="gramStart"/>
+      <w:r>
+        <w:rPr>
+          <w:rFonts w:ascii="Aptos Narrow" w:hAnsi="Aptos Narrow" w:cs="Times New Roman"/>
+          <w:sz w:val="24"/>
+          <w:szCs w:val="24"/>
+        </w:rPr>
+        <w:t>L,valorUmbral</w:t>
+      </w:r>
+      <w:proofErr w:type="spellEnd"/>
+      <w:proofErr w:type="gramEnd"/>
+      <w:r>
+        <w:rPr>
+          <w:rFonts w:ascii="Aptos Narrow" w:hAnsi="Aptos Narrow" w:cs="Times New Roman"/>
+          <w:sz w:val="24"/>
+          <w:szCs w:val="24"/>
+        </w:rPr>
+        <w:t>):</w:t>
+      </w:r>
+      <w:proofErr w:type="spellStart"/>
+      <w:r>
+        <w:rPr>
+          <w:rFonts w:ascii="Aptos Narrow" w:hAnsi="Aptos Narrow" w:cs="Times New Roman"/>
+          <w:sz w:val="24"/>
+          <w:szCs w:val="24"/>
+        </w:rPr>
+        <w:t>LISTAENLAZADAxENTERO</w:t>
+      </w:r>
+      <w:proofErr w:type="spellEnd"/>
+      <w:r>
+        <w:rPr>
+          <w:rFonts w:ascii="Aptos Narrow" w:hAnsi="Aptos Narrow" w:cs="Times New Roman"/>
+          <w:sz w:val="24"/>
+          <w:szCs w:val="24"/>
+        </w:rPr>
+        <w:sym w:font="Wingdings" w:char="F0E0"/>
+      </w:r>
+      <w:r>
+        <w:rPr>
+          <w:rFonts w:ascii="Aptos Narrow" w:hAnsi="Aptos Narrow" w:cs="Times New Roman"/>
+          <w:sz w:val="24"/>
+          <w:szCs w:val="24"/>
+        </w:rPr>
+        <w:t xml:space="preserve">ENTERO </w:t>
+      </w:r>
+    </w:p>
+    <w:p>
+      <w:pPr>
+        <w:jc w:val="both"/>
+        <w:rPr>
+          <w:rFonts w:ascii="Aptos Narrow" w:hAnsi="Aptos Narrow" w:cs="Times New Roman"/>
+          <w:sz w:val="24"/>
+          <w:szCs w:val="24"/>
+        </w:rPr>
+      </w:pPr>
+      <w:r>
+        <w:rPr>
+          <w:rFonts w:ascii="Aptos Narrow" w:hAnsi="Aptos Narrow" w:cs="Times New Roman"/>
+          <w:sz w:val="24"/>
+          <w:szCs w:val="24"/>
+        </w:rPr>
+        <w:t xml:space="preserve">SI </w:t>
+      </w:r>
+      <w:proofErr w:type="spellStart"/>
+      <w:r>
+        <w:rPr>
+          <w:rFonts w:ascii="Aptos Narrow" w:hAnsi="Aptos Narrow" w:cs="Times New Roman"/>
+          <w:sz w:val="24"/>
+          <w:szCs w:val="24"/>
+        </w:rPr>
+        <w:t>esVacia</w:t>
+      </w:r>
+      <w:proofErr w:type="spellEnd"/>
+      <w:r>
+        <w:rPr>
+          <w:rFonts w:ascii="Aptos Narrow" w:hAnsi="Aptos Narrow" w:cs="Times New Roman"/>
+          <w:sz w:val="24"/>
+          <w:szCs w:val="24"/>
+        </w:rPr>
+        <w:t>(L) entonces</w:t>
+      </w:r>
+    </w:p>
+    <w:p>
+      <w:pPr>
+        <w:jc w:val="both"/>
+        <w:rPr>
+          <w:rFonts w:ascii="Aptos Narrow" w:hAnsi="Aptos Narrow" w:cs="Times New Roman"/>
+          <w:sz w:val="24"/>
+          <w:szCs w:val="24"/>
+        </w:rPr>
+      </w:pPr>
+      <w:r>
+        <w:rPr>
+          <w:rFonts w:ascii="Aptos Narrow" w:hAnsi="Aptos Narrow" w:cs="Times New Roman"/>
+          <w:sz w:val="24"/>
+          <w:szCs w:val="24"/>
+        </w:rPr>
+        <w:tab/>
+        <w:t xml:space="preserve">retornar 0; </w:t>
+      </w:r>
+    </w:p>
+    <w:p>
+      <w:pPr>
+        <w:jc w:val="both"/>
+        <w:rPr>
+          <w:rFonts w:ascii="Aptos Narrow" w:hAnsi="Aptos Narrow" w:cs="Times New Roman"/>
+          <w:sz w:val="24"/>
+          <w:szCs w:val="24"/>
+        </w:rPr>
+      </w:pPr>
+      <w:r>
+        <w:rPr>
+          <w:rFonts w:ascii="Aptos Narrow" w:hAnsi="Aptos Narrow" w:cs="Times New Roman"/>
+          <w:sz w:val="24"/>
+          <w:szCs w:val="24"/>
+        </w:rPr>
+        <w:t xml:space="preserve">SINO </w:t>
+      </w:r>
+    </w:p>
+    <w:p>
+      <w:pPr>
+        <w:jc w:val="both"/>
+        <w:rPr>
+          <w:rFonts w:ascii="Aptos Narrow" w:hAnsi="Aptos Narrow" w:cs="Times New Roman"/>
+          <w:sz w:val="24"/>
+          <w:szCs w:val="24"/>
+        </w:rPr>
+      </w:pPr>
+      <w:r>
+        <w:rPr>
+          <w:rFonts w:ascii="Aptos Narrow" w:hAnsi="Aptos Narrow" w:cs="Times New Roman"/>
+          <w:sz w:val="24"/>
+          <w:szCs w:val="24"/>
+        </w:rPr>
+        <w:tab/>
+        <w:t xml:space="preserve">SI </w:t>
+      </w:r>
+      <w:proofErr w:type="spellStart"/>
+      <w:r>
+        <w:rPr>
+          <w:rFonts w:ascii="Aptos Narrow" w:hAnsi="Aptos Narrow" w:cs="Times New Roman"/>
+          <w:sz w:val="24"/>
+          <w:szCs w:val="24"/>
+        </w:rPr>
+        <w:t>primerElemento</w:t>
+      </w:r>
+      <w:proofErr w:type="spellEnd"/>
+      <w:r>
+        <w:rPr>
+          <w:rFonts w:ascii="Aptos Narrow" w:hAnsi="Aptos Narrow" w:cs="Times New Roman"/>
+          <w:sz w:val="24"/>
+          <w:szCs w:val="24"/>
+        </w:rPr>
+        <w:t>(L)&gt;</w:t>
+      </w:r>
+      <w:proofErr w:type="spellStart"/>
+      <w:r>
+        <w:rPr>
+          <w:rFonts w:ascii="Aptos Narrow" w:hAnsi="Aptos Narrow" w:cs="Times New Roman"/>
+          <w:sz w:val="24"/>
+          <w:szCs w:val="24"/>
+        </w:rPr>
+        <w:t>valorUmbral</w:t>
+      </w:r>
+      <w:proofErr w:type="spellEnd"/>
+    </w:p>
+    <w:p>
+      <w:pPr>
+        <w:jc w:val="both"/>
+        <w:rPr>
+          <w:rFonts w:ascii="Aptos Narrow" w:hAnsi="Aptos Narrow" w:cs="Times New Roman"/>
+          <w:sz w:val="24"/>
+          <w:szCs w:val="24"/>
+        </w:rPr>
+      </w:pPr>
+      <w:r>
+        <w:rPr>
+          <w:rFonts w:ascii="Aptos Narrow" w:hAnsi="Aptos Narrow" w:cs="Times New Roman"/>
+          <w:sz w:val="24"/>
+          <w:szCs w:val="24"/>
+        </w:rPr>
+        <w:tab/>
+      </w:r>
+      <w:r>
+        <w:rPr>
+          <w:rFonts w:ascii="Aptos Narrow" w:hAnsi="Aptos Narrow" w:cs="Times New Roman"/>
+          <w:sz w:val="24"/>
+          <w:szCs w:val="24"/>
+        </w:rPr>
+        <w:tab/>
+        <w:t xml:space="preserve">retornar </w:t>
+      </w:r>
+      <w:proofErr w:type="spellStart"/>
+      <w:r>
+        <w:rPr>
+          <w:rFonts w:ascii="Aptos Narrow" w:hAnsi="Aptos Narrow" w:cs="Times New Roman"/>
+          <w:sz w:val="24"/>
+          <w:szCs w:val="24"/>
+        </w:rPr>
+        <w:t>obtenerInformacion</w:t>
+      </w:r>
+      <w:proofErr w:type="spellEnd"/>
+      <w:r>
+        <w:rPr>
+          <w:rFonts w:ascii="Aptos Narrow" w:hAnsi="Aptos Narrow" w:cs="Times New Roman"/>
+          <w:sz w:val="24"/>
+          <w:szCs w:val="24"/>
+        </w:rPr>
+        <w:t>(L)+</w:t>
+      </w:r>
+      <w:proofErr w:type="spellStart"/>
+      <w:r>
+        <w:rPr>
+          <w:rFonts w:ascii="Aptos Narrow" w:hAnsi="Aptos Narrow" w:cs="Times New Roman"/>
+          <w:sz w:val="24"/>
+          <w:szCs w:val="24"/>
+        </w:rPr>
+        <w:t>sumaEnteros</w:t>
+      </w:r>
+      <w:proofErr w:type="spellEnd"/>
+      <w:r>
+        <w:rPr>
+          <w:rFonts w:ascii="Aptos Narrow" w:hAnsi="Aptos Narrow" w:cs="Times New Roman"/>
+          <w:sz w:val="24"/>
+          <w:szCs w:val="24"/>
+        </w:rPr>
+        <w:t>(</w:t>
+      </w:r>
+      <w:proofErr w:type="spellStart"/>
+      <w:r>
+        <w:rPr>
+          <w:rFonts w:ascii="Aptos Narrow" w:hAnsi="Aptos Narrow" w:cs="Times New Roman"/>
+          <w:sz w:val="24"/>
+          <w:szCs w:val="24"/>
+        </w:rPr>
+        <w:t>borrarPrimero</w:t>
+      </w:r>
+      <w:proofErr w:type="spellEnd"/>
+      <w:r>
+        <w:rPr>
+          <w:rFonts w:ascii="Aptos Narrow" w:hAnsi="Aptos Narrow" w:cs="Times New Roman"/>
+          <w:sz w:val="24"/>
+          <w:szCs w:val="24"/>
+        </w:rPr>
+        <w:t>(L</w:t>
+      </w:r>
+      <w:proofErr w:type="gramStart"/>
+      <w:r>
+        <w:rPr>
+          <w:rFonts w:ascii="Aptos Narrow" w:hAnsi="Aptos Narrow" w:cs="Times New Roman"/>
+          <w:sz w:val="24"/>
+          <w:szCs w:val="24"/>
+        </w:rPr>
+        <w:t>),</w:t>
+      </w:r>
+      <w:proofErr w:type="spellStart"/>
+      <w:r>
+        <w:rPr>
+          <w:rFonts w:ascii="Aptos Narrow" w:hAnsi="Aptos Narrow" w:cs="Times New Roman"/>
+          <w:sz w:val="24"/>
+          <w:szCs w:val="24"/>
+        </w:rPr>
+        <w:t>valorUmbral</w:t>
+      </w:r>
+      <w:proofErr w:type="spellEnd"/>
+      <w:proofErr w:type="gramEnd"/>
+      <w:r>
+        <w:rPr>
+          <w:rFonts w:ascii="Aptos Narrow" w:hAnsi="Aptos Narrow" w:cs="Times New Roman"/>
+          <w:sz w:val="24"/>
+          <w:szCs w:val="24"/>
+        </w:rPr>
+        <w:t>)</w:t>
+      </w:r>
+    </w:p>
+    <w:p>
+      <w:pPr>
+        <w:jc w:val="both"/>
+        <w:rPr>
+          <w:rFonts w:ascii="Aptos Narrow" w:hAnsi="Aptos Narrow" w:cs="Times New Roman"/>
+          <w:sz w:val="24"/>
+          <w:szCs w:val="24"/>
+        </w:rPr>
+      </w:pPr>
+      <w:r>
+        <w:rPr>
+          <w:rFonts w:ascii="Aptos Narrow" w:hAnsi="Aptos Narrow" w:cs="Times New Roman"/>
+          <w:sz w:val="24"/>
+          <w:szCs w:val="24"/>
+        </w:rPr>
+        <w:tab/>
+        <w:t>SINO</w:t>
+      </w:r>
+    </w:p>
+    <w:p>
+      <w:pPr>
+        <w:jc w:val="both"/>
+        <w:rPr>
+          <w:rFonts w:ascii="Aptos Narrow" w:hAnsi="Aptos Narrow" w:cs="Times New Roman"/>
+          <w:sz w:val="24"/>
+          <w:szCs w:val="24"/>
+        </w:rPr>
+      </w:pPr>
+      <w:r>
+        <w:rPr>
+          <w:rFonts w:ascii="Aptos Narrow" w:hAnsi="Aptos Narrow" w:cs="Times New Roman"/>
+          <w:sz w:val="24"/>
+          <w:szCs w:val="24"/>
+        </w:rPr>
+        <w:lastRenderedPageBreak/>
+        <w:tab/>
+        <w:t xml:space="preserve">retornar </w:t>
+      </w:r>
+      <w:proofErr w:type="spellStart"/>
+      <w:r>
+        <w:rPr>
+          <w:rFonts w:ascii="Aptos Narrow" w:hAnsi="Aptos Narrow" w:cs="Times New Roman"/>
+          <w:sz w:val="24"/>
+          <w:szCs w:val="24"/>
+        </w:rPr>
+        <w:t>sumaEnteros</w:t>
+      </w:r>
+      <w:proofErr w:type="spellEnd"/>
+      <w:r>
+        <w:rPr>
+          <w:rFonts w:ascii="Aptos Narrow" w:hAnsi="Aptos Narrow" w:cs="Times New Roman"/>
+          <w:sz w:val="24"/>
+          <w:szCs w:val="24"/>
+        </w:rPr>
+        <w:t>(</w:t>
+      </w:r>
+      <w:proofErr w:type="spellStart"/>
+      <w:r>
+        <w:rPr>
+          <w:rFonts w:ascii="Aptos Narrow" w:hAnsi="Aptos Narrow" w:cs="Times New Roman"/>
+          <w:sz w:val="24"/>
+          <w:szCs w:val="24"/>
+        </w:rPr>
+        <w:t>borrarPrimero</w:t>
+      </w:r>
+      <w:proofErr w:type="spellEnd"/>
+      <w:r>
+        <w:rPr>
+          <w:rFonts w:ascii="Aptos Narrow" w:hAnsi="Aptos Narrow" w:cs="Times New Roman"/>
+          <w:sz w:val="24"/>
+          <w:szCs w:val="24"/>
+        </w:rPr>
+        <w:t>(L</w:t>
+      </w:r>
+      <w:proofErr w:type="gramStart"/>
+      <w:r>
+        <w:rPr>
+          <w:rFonts w:ascii="Aptos Narrow" w:hAnsi="Aptos Narrow" w:cs="Times New Roman"/>
+          <w:sz w:val="24"/>
+          <w:szCs w:val="24"/>
+        </w:rPr>
+        <w:t>),</w:t>
+      </w:r>
+      <w:proofErr w:type="spellStart"/>
+      <w:r>
+        <w:rPr>
+          <w:rFonts w:ascii="Aptos Narrow" w:hAnsi="Aptos Narrow" w:cs="Times New Roman"/>
+          <w:sz w:val="24"/>
+          <w:szCs w:val="24"/>
+        </w:rPr>
+        <w:t>valorUmbral</w:t>
+      </w:r>
+      <w:proofErr w:type="spellEnd"/>
+      <w:proofErr w:type="gramEnd"/>
+      <w:r>
+        <w:rPr>
+          <w:rFonts w:ascii="Aptos Narrow" w:hAnsi="Aptos Narrow" w:cs="Times New Roman"/>
+          <w:sz w:val="24"/>
+          <w:szCs w:val="24"/>
+        </w:rPr>
+        <w:t xml:space="preserve">) </w:t>
+      </w:r>
+    </w:p>
+    <w:p>
+      <w:pPr>
+        <w:jc w:val="both"/>
+        <w:rPr>
+          <w:rFonts w:ascii="Aptos Narrow" w:hAnsi="Aptos Narrow" w:cs="Times New Roman"/>
+          <w:sz w:val="24"/>
+          <w:szCs w:val="24"/>
+        </w:rPr>
+      </w:pPr>
+      <w:r>
+        <w:rPr>
+          <w:rFonts w:ascii="Aptos Narrow" w:hAnsi="Aptos Narrow" w:cs="Times New Roman"/>
+          <w:sz w:val="24"/>
+          <w:szCs w:val="24"/>
+        </w:rPr>
+        <w:t>FIN</w:t>
+      </w:r>
+    </w:p>
+    <w:p>
+      <w:pPr>
+        <w:jc w:val="both"/>
+        <w:rPr>
+          <w:rFonts w:ascii="Aptos Narrow" w:hAnsi="Aptos Narrow" w:cs="Times New Roman"/>
+          <w:sz w:val="24"/>
+          <w:szCs w:val="24"/>
+        </w:rPr>
+      </w:pPr>
+      <w:r>
+        <w:rPr>
+          <w:rFonts w:ascii="Aptos Narrow" w:hAnsi="Aptos Narrow" w:cs="Times New Roman"/>
+          <w:sz w:val="24"/>
+          <w:szCs w:val="24"/>
+        </w:rPr>
+        <w:t>-----------VER IMPLEMENTACION-----------</w:t>
+      </w:r>
+    </w:p>
+    <w:p>
+      <w:pPr>
+        <w:jc w:val="both"/>
+        <w:rPr>
+          <w:rFonts w:ascii="Aptos Narrow" w:hAnsi="Aptos Narrow" w:cs="Times New Roman"/>
+          <w:sz w:val="24"/>
+          <w:szCs w:val="24"/>
+        </w:rPr>
+      </w:pPr>
+      <w:r>
+        <w:rPr>
+          <w:rFonts w:ascii="Aptos Narrow" w:hAnsi="Aptos Narrow" w:cs="Times New Roman"/>
+          <w:sz w:val="24"/>
+          <w:szCs w:val="24"/>
+        </w:rPr>
+        <w:drawing>
+          <wp:inline distT="0" distB="0" distL="0" distR="0" wp14:anchorId="4378B23B" wp14:editId="3092E625">
+            <wp:extent cx="5612130" cy="3997960"/>
+            <wp:effectExtent l="0" t="0" r="7620" b="2540"/>
+            <wp:docPr id="1390512932" name="Imagen 1"/>
+            <wp:cNvGraphicFramePr>
+              <a:graphicFrameLocks xmlns:a="http://schemas.openxmlformats.org/drawingml/2006/main" noChangeAspect="1"/>
+            </wp:cNvGraphicFramePr>
+            <a:graphic xmlns:a="http://schemas.openxmlformats.org/drawingml/2006/main">
+              <a:graphicData uri="http://schemas.openxmlformats.org/drawingml/2006/picture">
+                <pic:pic xmlns:pic="http://schemas.openxmlformats.org/drawingml/2006/picture">
+                  <pic:nvPicPr>
+                    <pic:cNvPr id="2142663892" name=""/>
+                    <pic:cNvPicPr/>
+                  </pic:nvPicPr>
+                  <pic:blipFill>
+                    <a:blip r:embed="rId6"/>
+                    <a:stretch>
+                      <a:fillRect/>
+                    </a:stretch>
+                  </pic:blipFill>
+                  <pic:spPr>
+                    <a:xfrm>
+                      <a:off x="0" y="0"/>
+                      <a:ext cx="5612130" cy="3997960"/>
+                    </a:xfrm>
+                    <a:prstGeom prst="rect">
+                      <a:avLst/>
+                    </a:prstGeom>
+                  </pic:spPr>
+                </pic:pic>
+              </a:graphicData>
+            </a:graphic>
+          </wp:inline>
+        </w:drawing>
+      </w:r>
     </w:p>
     <w:p>
       <w:pPr>
@@ -434,6 +1577,1095 @@
         </w:rPr>
         <w:t xml:space="preserve"> </w:t>
       </w:r>
+    </w:p>
+    <w:p>
+      <w:pPr>
+        <w:jc w:val="both"/>
+        <w:rPr>
+          <w:rFonts w:ascii="Aptos Narrow" w:hAnsi="Aptos Narrow" w:cs="Times New Roman"/>
+          <w:sz w:val="24"/>
+          <w:szCs w:val="24"/>
+        </w:rPr>
+      </w:pPr>
+      <w:r>
+        <w:rPr>
+          <w:rFonts w:ascii="Aptos Narrow" w:hAnsi="Aptos Narrow" w:cs="Times New Roman"/>
+          <w:sz w:val="24"/>
+          <w:szCs w:val="24"/>
+        </w:rPr>
+        <w:t xml:space="preserve">4) </w:t>
+      </w:r>
+    </w:p>
+    <w:p>
+      <w:pPr>
+        <w:jc w:val="both"/>
+        <w:rPr>
+          <w:rFonts w:ascii="Aptos Narrow" w:hAnsi="Aptos Narrow" w:cs="Times New Roman"/>
+          <w:sz w:val="24"/>
+          <w:szCs w:val="24"/>
+        </w:rPr>
+      </w:pPr>
+      <w:r>
+        <w:rPr>
+          <w:rFonts w:ascii="Aptos Narrow" w:hAnsi="Aptos Narrow" w:cs="Times New Roman"/>
+          <w:sz w:val="24"/>
+          <w:szCs w:val="24"/>
+        </w:rPr>
+        <w:t>Diseñe un algoritmo recursivo que dado un arreglo de números enteros devuelva el entero de mayor valor en el arreglo.</w:t>
+      </w:r>
+    </w:p>
+    <w:p>
+      <w:pPr>
+        <w:jc w:val="both"/>
+        <w:rPr>
+          <w:rFonts w:ascii="Aptos Narrow" w:hAnsi="Aptos Narrow" w:cs="Times New Roman"/>
+          <w:sz w:val="24"/>
+          <w:szCs w:val="24"/>
+        </w:rPr>
+      </w:pPr>
+      <w:r>
+        <w:rPr>
+          <w:rFonts w:ascii="Aptos Narrow" w:hAnsi="Aptos Narrow" w:cs="Times New Roman"/>
+          <w:sz w:val="24"/>
+          <w:szCs w:val="24"/>
+        </w:rPr>
+        <w:t xml:space="preserve">FUNCION </w:t>
+      </w:r>
+      <w:proofErr w:type="spellStart"/>
+      <w:r>
+        <w:rPr>
+          <w:rFonts w:ascii="Aptos Narrow" w:hAnsi="Aptos Narrow" w:cs="Times New Roman"/>
+          <w:sz w:val="24"/>
+          <w:szCs w:val="24"/>
+        </w:rPr>
+        <w:t>mayorValor</w:t>
+      </w:r>
+      <w:proofErr w:type="spellEnd"/>
+      <w:r>
+        <w:rPr>
+          <w:rFonts w:ascii="Aptos Narrow" w:hAnsi="Aptos Narrow" w:cs="Times New Roman"/>
+          <w:sz w:val="24"/>
+          <w:szCs w:val="24"/>
+        </w:rPr>
+        <w:t>(</w:t>
+      </w:r>
+      <w:proofErr w:type="spellStart"/>
+      <w:proofErr w:type="gramStart"/>
+      <w:r>
+        <w:rPr>
+          <w:rFonts w:ascii="Aptos Narrow" w:hAnsi="Aptos Narrow" w:cs="Times New Roman"/>
+          <w:sz w:val="24"/>
+          <w:szCs w:val="24"/>
+        </w:rPr>
+        <w:t>A,n</w:t>
+      </w:r>
+      <w:proofErr w:type="spellEnd"/>
+      <w:proofErr w:type="gramEnd"/>
+      <w:r>
+        <w:rPr>
+          <w:rFonts w:ascii="Aptos Narrow" w:hAnsi="Aptos Narrow" w:cs="Times New Roman"/>
+          <w:sz w:val="24"/>
+          <w:szCs w:val="24"/>
+        </w:rPr>
+        <w:t>):</w:t>
+      </w:r>
+      <w:proofErr w:type="spellStart"/>
+      <w:r>
+        <w:rPr>
+          <w:rFonts w:ascii="Aptos Narrow" w:hAnsi="Aptos Narrow" w:cs="Times New Roman"/>
+          <w:sz w:val="24"/>
+          <w:szCs w:val="24"/>
+        </w:rPr>
+        <w:t>VECTORxENTERO</w:t>
+      </w:r>
+      <w:proofErr w:type="spellEnd"/>
+      <w:r>
+        <w:rPr>
+          <w:rFonts w:ascii="Aptos Narrow" w:hAnsi="Aptos Narrow" w:cs="Times New Roman"/>
+          <w:sz w:val="24"/>
+          <w:szCs w:val="24"/>
+        </w:rPr>
+        <w:t>&gt;=0</w:t>
+      </w:r>
+      <w:r>
+        <w:rPr>
+          <w:rFonts w:ascii="Aptos Narrow" w:hAnsi="Aptos Narrow" w:cs="Times New Roman"/>
+          <w:sz w:val="24"/>
+          <w:szCs w:val="24"/>
+        </w:rPr>
+        <w:sym w:font="Wingdings" w:char="F0E0"/>
+      </w:r>
+      <w:r>
+        <w:rPr>
+          <w:rFonts w:ascii="Aptos Narrow" w:hAnsi="Aptos Narrow" w:cs="Times New Roman"/>
+          <w:sz w:val="24"/>
+          <w:szCs w:val="24"/>
+        </w:rPr>
+        <w:t xml:space="preserve">ENTERO </w:t>
+      </w:r>
+    </w:p>
+    <w:p>
+      <w:pPr>
+        <w:jc w:val="both"/>
+        <w:rPr>
+          <w:rFonts w:ascii="Aptos Narrow" w:hAnsi="Aptos Narrow" w:cs="Times New Roman"/>
+          <w:sz w:val="24"/>
+          <w:szCs w:val="24"/>
+        </w:rPr>
+      </w:pPr>
+      <w:r>
+        <w:rPr>
+          <w:rFonts w:ascii="Aptos Narrow" w:hAnsi="Aptos Narrow" w:cs="Times New Roman"/>
+          <w:sz w:val="24"/>
+          <w:szCs w:val="24"/>
+        </w:rPr>
+        <w:t>SI n=0 entonces</w:t>
+      </w:r>
+    </w:p>
+    <w:p>
+      <w:pPr>
+        <w:jc w:val="both"/>
+        <w:rPr>
+          <w:rFonts w:ascii="Aptos Narrow" w:hAnsi="Aptos Narrow" w:cs="Times New Roman"/>
+          <w:sz w:val="24"/>
+          <w:szCs w:val="24"/>
+        </w:rPr>
+      </w:pPr>
+      <w:r>
+        <w:rPr>
+          <w:rFonts w:ascii="Aptos Narrow" w:hAnsi="Aptos Narrow" w:cs="Times New Roman"/>
+          <w:sz w:val="24"/>
+          <w:szCs w:val="24"/>
+        </w:rPr>
+        <w:tab/>
+        <w:t xml:space="preserve">retornar </w:t>
+      </w:r>
+      <w:r>
+        <w:rPr>
+          <w:rFonts w:ascii="Aptos Narrow" w:hAnsi="Aptos Narrow" w:cs="Times New Roman"/>
+          <w:sz w:val="24"/>
+          <w:szCs w:val="24"/>
+        </w:rPr>
+        <w:t xml:space="preserve">nulo </w:t>
+      </w:r>
+    </w:p>
+    <w:p>
+      <w:pPr>
+        <w:jc w:val="both"/>
+        <w:rPr>
+          <w:rFonts w:ascii="Aptos Narrow" w:hAnsi="Aptos Narrow" w:cs="Times New Roman"/>
+          <w:sz w:val="24"/>
+          <w:szCs w:val="24"/>
+        </w:rPr>
+      </w:pPr>
+      <w:r>
+        <w:rPr>
+          <w:rFonts w:ascii="Aptos Narrow" w:hAnsi="Aptos Narrow" w:cs="Times New Roman"/>
+          <w:sz w:val="24"/>
+          <w:szCs w:val="24"/>
+        </w:rPr>
+        <w:t>SINO</w:t>
+      </w:r>
+    </w:p>
+    <w:p>
+      <w:pPr>
+        <w:jc w:val="both"/>
+        <w:rPr>
+          <w:rFonts w:ascii="Aptos Narrow" w:hAnsi="Aptos Narrow" w:cs="Times New Roman"/>
+          <w:sz w:val="24"/>
+          <w:szCs w:val="24"/>
+        </w:rPr>
+      </w:pPr>
+      <w:r>
+        <w:rPr>
+          <w:rFonts w:ascii="Aptos Narrow" w:hAnsi="Aptos Narrow" w:cs="Times New Roman"/>
+          <w:sz w:val="24"/>
+          <w:szCs w:val="24"/>
+        </w:rPr>
+        <w:tab/>
+        <w:t>ENTERO mayor</w:t>
+      </w:r>
+      <w:r>
+        <w:rPr>
+          <w:rFonts w:ascii="Aptos Narrow" w:hAnsi="Aptos Narrow" w:cs="Times New Roman"/>
+          <w:sz w:val="24"/>
+          <w:szCs w:val="24"/>
+        </w:rPr>
+        <w:sym w:font="Wingdings" w:char="F0DF"/>
+      </w:r>
+      <w:r>
+        <w:rPr>
+          <w:rFonts w:ascii="Aptos Narrow" w:hAnsi="Aptos Narrow" w:cs="Times New Roman"/>
+          <w:sz w:val="24"/>
+          <w:szCs w:val="24"/>
+        </w:rPr>
+        <w:t xml:space="preserve">A[n] </w:t>
+      </w:r>
+    </w:p>
+    <w:p>
+      <w:pPr>
+        <w:jc w:val="both"/>
+        <w:rPr>
+          <w:rFonts w:ascii="Aptos Narrow" w:hAnsi="Aptos Narrow" w:cs="Times New Roman"/>
+          <w:sz w:val="24"/>
+          <w:szCs w:val="24"/>
+        </w:rPr>
+      </w:pPr>
+      <w:r>
+        <w:rPr>
+          <w:rFonts w:ascii="Aptos Narrow" w:hAnsi="Aptos Narrow" w:cs="Times New Roman"/>
+          <w:sz w:val="24"/>
+          <w:szCs w:val="24"/>
+        </w:rPr>
+        <w:tab/>
+        <w:t>ENTERO anterior</w:t>
+      </w:r>
+      <w:r>
+        <w:rPr>
+          <w:rFonts w:ascii="Aptos Narrow" w:hAnsi="Aptos Narrow" w:cs="Times New Roman"/>
+          <w:sz w:val="24"/>
+          <w:szCs w:val="24"/>
+        </w:rPr>
+        <w:sym w:font="Wingdings" w:char="F0DF"/>
+      </w:r>
+      <w:proofErr w:type="spellStart"/>
+      <w:r>
+        <w:rPr>
+          <w:rFonts w:ascii="Aptos Narrow" w:hAnsi="Aptos Narrow" w:cs="Times New Roman"/>
+          <w:sz w:val="24"/>
+          <w:szCs w:val="24"/>
+        </w:rPr>
+        <w:t>mayorValor</w:t>
+      </w:r>
+      <w:proofErr w:type="spellEnd"/>
+      <w:r>
+        <w:rPr>
+          <w:rFonts w:ascii="Aptos Narrow" w:hAnsi="Aptos Narrow" w:cs="Times New Roman"/>
+          <w:sz w:val="24"/>
+          <w:szCs w:val="24"/>
+        </w:rPr>
+        <w:t>(</w:t>
+      </w:r>
+      <w:proofErr w:type="gramStart"/>
+      <w:r>
+        <w:rPr>
+          <w:rFonts w:ascii="Aptos Narrow" w:hAnsi="Aptos Narrow" w:cs="Times New Roman"/>
+          <w:sz w:val="24"/>
+          <w:szCs w:val="24"/>
+        </w:rPr>
+        <w:t>A,n</w:t>
+      </w:r>
+      <w:proofErr w:type="gramEnd"/>
+      <w:r>
+        <w:rPr>
+          <w:rFonts w:ascii="Aptos Narrow" w:hAnsi="Aptos Narrow" w:cs="Times New Roman"/>
+          <w:sz w:val="24"/>
+          <w:szCs w:val="24"/>
+        </w:rPr>
+        <w:t xml:space="preserve">-1) </w:t>
+      </w:r>
+    </w:p>
+    <w:p>
+      <w:pPr>
+        <w:jc w:val="both"/>
+        <w:rPr>
+          <w:rFonts w:ascii="Aptos Narrow" w:hAnsi="Aptos Narrow" w:cs="Times New Roman"/>
+          <w:sz w:val="24"/>
+          <w:szCs w:val="24"/>
+        </w:rPr>
+      </w:pPr>
+      <w:r>
+        <w:rPr>
+          <w:rFonts w:ascii="Aptos Narrow" w:hAnsi="Aptos Narrow" w:cs="Times New Roman"/>
+          <w:sz w:val="24"/>
+          <w:szCs w:val="24"/>
+        </w:rPr>
+        <w:tab/>
+        <w:t>SI mayor&gt;anterior</w:t>
+      </w:r>
+    </w:p>
+    <w:p>
+      <w:pPr>
+        <w:jc w:val="both"/>
+        <w:rPr>
+          <w:rFonts w:ascii="Aptos Narrow" w:hAnsi="Aptos Narrow" w:cs="Times New Roman"/>
+          <w:sz w:val="24"/>
+          <w:szCs w:val="24"/>
+        </w:rPr>
+      </w:pPr>
+      <w:r>
+        <w:rPr>
+          <w:rFonts w:ascii="Aptos Narrow" w:hAnsi="Aptos Narrow" w:cs="Times New Roman"/>
+          <w:sz w:val="24"/>
+          <w:szCs w:val="24"/>
+        </w:rPr>
+        <w:lastRenderedPageBreak/>
+        <w:tab/>
+      </w:r>
+      <w:r>
+        <w:rPr>
+          <w:rFonts w:ascii="Aptos Narrow" w:hAnsi="Aptos Narrow" w:cs="Times New Roman"/>
+          <w:sz w:val="24"/>
+          <w:szCs w:val="24"/>
+        </w:rPr>
+        <w:tab/>
+      </w:r>
+      <w:proofErr w:type="gramStart"/>
+      <w:r>
+        <w:rPr>
+          <w:rFonts w:ascii="Aptos Narrow" w:hAnsi="Aptos Narrow" w:cs="Times New Roman"/>
+          <w:sz w:val="24"/>
+          <w:szCs w:val="24"/>
+        </w:rPr>
+        <w:t>retornar  mayor</w:t>
+      </w:r>
+      <w:proofErr w:type="gramEnd"/>
+    </w:p>
+    <w:p>
+      <w:pPr>
+        <w:jc w:val="both"/>
+        <w:rPr>
+          <w:rFonts w:ascii="Aptos Narrow" w:hAnsi="Aptos Narrow" w:cs="Times New Roman"/>
+          <w:sz w:val="24"/>
+          <w:szCs w:val="24"/>
+        </w:rPr>
+      </w:pPr>
+      <w:r>
+        <w:rPr>
+          <w:rFonts w:ascii="Aptos Narrow" w:hAnsi="Aptos Narrow" w:cs="Times New Roman"/>
+          <w:sz w:val="24"/>
+          <w:szCs w:val="24"/>
+        </w:rPr>
+        <w:tab/>
+        <w:t>SINO</w:t>
+      </w:r>
+    </w:p>
+    <w:p>
+      <w:pPr>
+        <w:jc w:val="both"/>
+        <w:rPr>
+          <w:rFonts w:ascii="Aptos Narrow" w:hAnsi="Aptos Narrow" w:cs="Times New Roman"/>
+          <w:sz w:val="24"/>
+          <w:szCs w:val="24"/>
+        </w:rPr>
+      </w:pPr>
+      <w:r>
+        <w:rPr>
+          <w:rFonts w:ascii="Aptos Narrow" w:hAnsi="Aptos Narrow" w:cs="Times New Roman"/>
+          <w:sz w:val="24"/>
+          <w:szCs w:val="24"/>
+        </w:rPr>
+        <w:tab/>
+      </w:r>
+      <w:r>
+        <w:rPr>
+          <w:rFonts w:ascii="Aptos Narrow" w:hAnsi="Aptos Narrow" w:cs="Times New Roman"/>
+          <w:sz w:val="24"/>
+          <w:szCs w:val="24"/>
+        </w:rPr>
+        <w:tab/>
+        <w:t>mayor</w:t>
+      </w:r>
+      <w:r>
+        <w:rPr>
+          <w:rFonts w:ascii="Aptos Narrow" w:hAnsi="Aptos Narrow" w:cs="Times New Roman"/>
+          <w:sz w:val="24"/>
+          <w:szCs w:val="24"/>
+        </w:rPr>
+        <w:sym w:font="Wingdings" w:char="F0DF"/>
+      </w:r>
+      <w:r>
+        <w:rPr>
+          <w:rFonts w:ascii="Aptos Narrow" w:hAnsi="Aptos Narrow" w:cs="Times New Roman"/>
+          <w:sz w:val="24"/>
+          <w:szCs w:val="24"/>
+        </w:rPr>
+        <w:t xml:space="preserve"> anterior</w:t>
+      </w:r>
+    </w:p>
+    <w:p>
+      <w:pPr>
+        <w:jc w:val="both"/>
+        <w:rPr>
+          <w:rFonts w:ascii="Aptos Narrow" w:hAnsi="Aptos Narrow" w:cs="Times New Roman"/>
+          <w:sz w:val="24"/>
+          <w:szCs w:val="24"/>
+        </w:rPr>
+      </w:pPr>
+      <w:r>
+        <w:rPr>
+          <w:rFonts w:ascii="Aptos Narrow" w:hAnsi="Aptos Narrow" w:cs="Times New Roman"/>
+          <w:sz w:val="24"/>
+          <w:szCs w:val="24"/>
+        </w:rPr>
+        <w:tab/>
+      </w:r>
+      <w:r>
+        <w:rPr>
+          <w:rFonts w:ascii="Aptos Narrow" w:hAnsi="Aptos Narrow" w:cs="Times New Roman"/>
+          <w:sz w:val="24"/>
+          <w:szCs w:val="24"/>
+        </w:rPr>
+        <w:tab/>
+      </w:r>
+      <w:proofErr w:type="gramStart"/>
+      <w:r>
+        <w:rPr>
+          <w:rFonts w:ascii="Aptos Narrow" w:hAnsi="Aptos Narrow" w:cs="Times New Roman"/>
+          <w:sz w:val="24"/>
+          <w:szCs w:val="24"/>
+        </w:rPr>
+        <w:t>retornar  mayor</w:t>
+      </w:r>
+      <w:proofErr w:type="gramEnd"/>
+      <w:r>
+        <w:rPr>
+          <w:rFonts w:ascii="Aptos Narrow" w:hAnsi="Aptos Narrow" w:cs="Times New Roman"/>
+          <w:sz w:val="24"/>
+          <w:szCs w:val="24"/>
+        </w:rPr>
+        <w:tab/>
+      </w:r>
+      <w:r>
+        <w:rPr>
+          <w:rFonts w:ascii="Aptos Narrow" w:hAnsi="Aptos Narrow" w:cs="Times New Roman"/>
+          <w:sz w:val="24"/>
+          <w:szCs w:val="24"/>
+        </w:rPr>
+        <w:tab/>
+      </w:r>
+    </w:p>
+    <w:p>
+      <w:pPr>
+        <w:jc w:val="both"/>
+        <w:rPr>
+          <w:rFonts w:ascii="Aptos Narrow" w:hAnsi="Aptos Narrow" w:cs="Times New Roman"/>
+          <w:sz w:val="24"/>
+          <w:szCs w:val="24"/>
+        </w:rPr>
+      </w:pPr>
+      <w:r>
+        <w:rPr>
+          <w:rFonts w:ascii="Aptos Narrow" w:hAnsi="Aptos Narrow" w:cs="Times New Roman"/>
+          <w:sz w:val="24"/>
+          <w:szCs w:val="24"/>
+        </w:rPr>
+        <w:t>FIN</w:t>
+      </w:r>
+    </w:p>
+    <w:p>
+      <w:pPr>
+        <w:jc w:val="both"/>
+        <w:rPr>
+          <w:rFonts w:ascii="Aptos Narrow" w:hAnsi="Aptos Narrow" w:cs="Times New Roman"/>
+          <w:sz w:val="24"/>
+          <w:szCs w:val="24"/>
+        </w:rPr>
+      </w:pPr>
+    </w:p>
+    <w:p>
+      <w:pPr>
+        <w:jc w:val="both"/>
+        <w:rPr>
+          <w:rFonts w:ascii="Aptos Narrow" w:hAnsi="Aptos Narrow" w:cs="Times New Roman"/>
+          <w:sz w:val="24"/>
+          <w:szCs w:val="24"/>
+        </w:rPr>
+      </w:pPr>
+    </w:p>
+    <w:p>
+      <w:pPr>
+        <w:jc w:val="both"/>
+        <w:rPr>
+          <w:rFonts w:ascii="Aptos Narrow" w:hAnsi="Aptos Narrow" w:cs="Times New Roman"/>
+          <w:b/>
+          <w:bCs/>
+          <w:sz w:val="28"/>
+          <w:szCs w:val="28"/>
+        </w:rPr>
+      </w:pPr>
+      <w:r>
+        <w:rPr>
+          <w:rFonts w:ascii="Aptos Narrow" w:hAnsi="Aptos Narrow" w:cs="Times New Roman"/>
+          <w:b/>
+          <w:bCs/>
+          <w:sz w:val="28"/>
+          <w:szCs w:val="28"/>
+        </w:rPr>
+        <w:t>TP</w:t>
+      </w:r>
+      <w:r>
+        <w:rPr>
+          <w:rFonts w:ascii="Aptos Narrow" w:hAnsi="Aptos Narrow" w:cs="Times New Roman"/>
+          <w:b/>
+          <w:bCs/>
+          <w:sz w:val="28"/>
+          <w:szCs w:val="28"/>
+        </w:rPr>
+        <w:t>4</w:t>
+      </w:r>
+    </w:p>
+    <w:p>
+      <w:pPr>
+        <w:jc w:val="both"/>
+        <w:rPr>
+          <w:rFonts w:ascii="Aptos Narrow" w:hAnsi="Aptos Narrow" w:cs="Times New Roman"/>
+          <w:sz w:val="24"/>
+          <w:szCs w:val="24"/>
+        </w:rPr>
+      </w:pPr>
+      <w:r>
+        <w:rPr>
+          <w:rFonts w:ascii="Aptos Narrow" w:hAnsi="Aptos Narrow" w:cs="Times New Roman"/>
+          <w:sz w:val="24"/>
+          <w:szCs w:val="24"/>
+        </w:rPr>
+        <w:t xml:space="preserve">4) </w:t>
+      </w:r>
+    </w:p>
+    <w:p>
+      <w:pPr>
+        <w:jc w:val="both"/>
+        <w:rPr>
+          <w:rFonts w:ascii="Aptos Narrow" w:hAnsi="Aptos Narrow" w:cs="Times New Roman"/>
+          <w:sz w:val="24"/>
+          <w:szCs w:val="24"/>
+        </w:rPr>
+      </w:pPr>
+      <w:r>
+        <w:rPr>
+          <w:rFonts w:ascii="Aptos Narrow" w:hAnsi="Aptos Narrow" w:cs="Times New Roman"/>
+          <w:sz w:val="24"/>
+          <w:szCs w:val="24"/>
+        </w:rPr>
+        <w:drawing>
+          <wp:inline distT="0" distB="0" distL="0" distR="0" wp14:anchorId="6FCCF0D5" wp14:editId="0EEA56C2">
+            <wp:extent cx="5612130" cy="4981575"/>
+            <wp:effectExtent l="0" t="0" r="7620" b="9525"/>
+            <wp:docPr id="1097268963" name="Imagen 1"/>
+            <wp:cNvGraphicFramePr>
+              <a:graphicFrameLocks xmlns:a="http://schemas.openxmlformats.org/drawingml/2006/main" noChangeAspect="1"/>
+            </wp:cNvGraphicFramePr>
+            <a:graphic xmlns:a="http://schemas.openxmlformats.org/drawingml/2006/main">
+              <a:graphicData uri="http://schemas.openxmlformats.org/drawingml/2006/picture">
+                <pic:pic xmlns:pic="http://schemas.openxmlformats.org/drawingml/2006/picture">
+                  <pic:nvPicPr>
+                    <pic:cNvPr id="1097268963" name=""/>
+                    <pic:cNvPicPr/>
+                  </pic:nvPicPr>
+                  <pic:blipFill>
+                    <a:blip r:embed="rId7"/>
+                    <a:stretch>
+                      <a:fillRect/>
+                    </a:stretch>
+                  </pic:blipFill>
+                  <pic:spPr>
+                    <a:xfrm>
+                      <a:off x="0" y="0"/>
+                      <a:ext cx="5612130" cy="4981575"/>
+                    </a:xfrm>
+                    <a:prstGeom prst="rect">
+                      <a:avLst/>
+                    </a:prstGeom>
+                  </pic:spPr>
+                </pic:pic>
+              </a:graphicData>
+            </a:graphic>
+          </wp:inline>
+        </w:drawing>
+      </w:r>
+    </w:p>
+    <w:p>
+      <w:pPr>
+        <w:jc w:val="both"/>
+        <w:rPr>
+          <w:rFonts w:ascii="Aptos Narrow" w:hAnsi="Aptos Narrow" w:cs="Times New Roman"/>
+          <w:sz w:val="24"/>
+          <w:szCs w:val="24"/>
+        </w:rPr>
+      </w:pPr>
+    </w:p>
+    <w:p>
+      <w:pPr>
+        <w:pStyle w:val="Prrafodelista"/>
+        <w:numPr>
+          <w:ilvl w:val="0"/>
+          <w:numId w:val="1"/>
+        </w:numPr>
+        <w:jc w:val="both"/>
+        <w:rPr>
+          <w:rFonts w:ascii="Aptos Narrow" w:hAnsi="Aptos Narrow" w:cs="Times New Roman"/>
+          <w:sz w:val="24"/>
+          <w:szCs w:val="24"/>
+        </w:rPr>
+      </w:pPr>
+      <w:r>
+        <w:rPr>
+          <w:rFonts w:ascii="Aptos Narrow" w:hAnsi="Aptos Narrow" w:cs="Times New Roman"/>
+          <w:sz w:val="24"/>
+          <w:szCs w:val="24"/>
+        </w:rPr>
+        <w:lastRenderedPageBreak/>
+        <w:t xml:space="preserve"> </w:t>
+      </w:r>
+    </w:p>
+    <w:p>
+      <w:pPr>
+        <w:pStyle w:val="Prrafodelista"/>
+        <w:jc w:val="both"/>
+        <w:rPr>
+          <w:rFonts w:ascii="Aptos Narrow" w:hAnsi="Aptos Narrow" w:cs="Times New Roman"/>
+          <w:sz w:val="24"/>
+          <w:szCs w:val="24"/>
+        </w:rPr>
+      </w:pPr>
+      <w:r>
+        <w:rPr>
+          <w:rFonts w:ascii="Aptos Narrow" w:hAnsi="Aptos Narrow" w:cs="Times New Roman"/>
+          <w:sz w:val="24"/>
+          <w:szCs w:val="24"/>
+        </w:rPr>
+        <w:t>Dado el ADT REDSOCIAL agregue a la especificación algebraica la siguiente operación:</w:t>
+      </w:r>
+    </w:p>
+    <w:p>
+      <w:pPr>
+        <w:pStyle w:val="Prrafodelista"/>
+        <w:jc w:val="both"/>
+        <w:rPr>
+          <w:rFonts w:ascii="Aptos Narrow" w:hAnsi="Aptos Narrow" w:cs="Times New Roman"/>
+          <w:sz w:val="24"/>
+          <w:szCs w:val="24"/>
+        </w:rPr>
+      </w:pPr>
+      <w:proofErr w:type="spellStart"/>
+      <w:r>
+        <w:rPr>
+          <w:rFonts w:ascii="Aptos Narrow" w:hAnsi="Aptos Narrow" w:cs="Times New Roman"/>
+          <w:b/>
+          <w:bCs/>
+          <w:sz w:val="24"/>
+          <w:szCs w:val="24"/>
+        </w:rPr>
+        <w:t>esAmigoComun</w:t>
+      </w:r>
+      <w:proofErr w:type="spellEnd"/>
+      <w:r>
+        <w:rPr>
+          <w:rFonts w:ascii="Aptos Narrow" w:hAnsi="Aptos Narrow" w:cs="Times New Roman"/>
+          <w:sz w:val="24"/>
+          <w:szCs w:val="24"/>
+        </w:rPr>
+        <w:t>: recibe 2 redes sociales y un usuario, determinando si el mismo pertenece a ambas. En ese caso debe retornar true.</w:t>
+      </w:r>
+    </w:p>
+    <w:p>
+      <w:pPr>
+        <w:pStyle w:val="Prrafodelista"/>
+        <w:jc w:val="both"/>
+        <w:rPr>
+          <w:rFonts w:ascii="Aptos Narrow" w:hAnsi="Aptos Narrow" w:cs="Times New Roman"/>
+          <w:sz w:val="24"/>
+          <w:szCs w:val="24"/>
+        </w:rPr>
+      </w:pPr>
+    </w:p>
+    <w:p>
+      <w:pPr>
+        <w:pStyle w:val="Prrafodelista"/>
+        <w:jc w:val="both"/>
+        <w:rPr>
+          <w:rFonts w:ascii="Aptos Narrow" w:hAnsi="Aptos Narrow" w:cs="Times New Roman"/>
+          <w:b/>
+          <w:bCs/>
+          <w:sz w:val="24"/>
+          <w:szCs w:val="24"/>
+        </w:rPr>
+      </w:pPr>
+      <w:r>
+        <w:rPr>
+          <w:rFonts w:ascii="Aptos Narrow" w:hAnsi="Aptos Narrow" w:cs="Times New Roman"/>
+          <w:b/>
+          <w:bCs/>
+          <w:sz w:val="24"/>
+          <w:szCs w:val="24"/>
+        </w:rPr>
+        <w:t xml:space="preserve">Resolución </w:t>
+      </w:r>
+    </w:p>
+    <w:p>
+      <w:pPr>
+        <w:pStyle w:val="Prrafodelista"/>
+        <w:jc w:val="both"/>
+        <w:rPr>
+          <w:rFonts w:ascii="Aptos Narrow" w:hAnsi="Aptos Narrow" w:cs="Times New Roman"/>
+          <w:b/>
+          <w:bCs/>
+          <w:sz w:val="24"/>
+          <w:szCs w:val="24"/>
+        </w:rPr>
+      </w:pPr>
+    </w:p>
+    <w:p>
+      <w:pPr>
+        <w:pStyle w:val="Prrafodelista"/>
+        <w:jc w:val="both"/>
+        <w:rPr>
+          <w:rFonts w:ascii="Aptos Narrow" w:hAnsi="Aptos Narrow" w:cs="Times New Roman"/>
+          <w:sz w:val="24"/>
+          <w:szCs w:val="24"/>
+        </w:rPr>
+      </w:pPr>
+      <w:r>
+        <w:rPr>
+          <w:rFonts w:ascii="Aptos Narrow" w:hAnsi="Aptos Narrow" w:cs="Times New Roman"/>
+          <w:b/>
+          <w:bCs/>
+          <w:sz w:val="24"/>
+          <w:szCs w:val="24"/>
+        </w:rPr>
+        <w:t xml:space="preserve">Sintaxis: </w:t>
+      </w:r>
+      <w:proofErr w:type="spellStart"/>
+      <w:proofErr w:type="gramStart"/>
+      <w:r>
+        <w:rPr>
+          <w:rFonts w:ascii="Aptos Narrow" w:hAnsi="Aptos Narrow" w:cs="Times New Roman"/>
+          <w:sz w:val="24"/>
+          <w:szCs w:val="24"/>
+        </w:rPr>
+        <w:t>ESAMIGOCOMUN:REDSOCIALxREDSOCIALxUSUARIO</w:t>
+      </w:r>
+      <w:proofErr w:type="spellEnd"/>
+      <w:proofErr w:type="gramEnd"/>
+      <w:r>
+        <w:rPr>
+          <w:rFonts w:ascii="Aptos Narrow" w:hAnsi="Aptos Narrow" w:cs="Times New Roman"/>
+          <w:sz w:val="24"/>
+          <w:szCs w:val="24"/>
+        </w:rPr>
+        <w:sym w:font="Wingdings" w:char="F0E0"/>
+      </w:r>
+      <w:r>
+        <w:rPr>
+          <w:rFonts w:ascii="Aptos Narrow" w:hAnsi="Aptos Narrow" w:cs="Times New Roman"/>
+          <w:sz w:val="24"/>
+          <w:szCs w:val="24"/>
+        </w:rPr>
+        <w:t>BOOL</w:t>
+      </w:r>
+    </w:p>
+    <w:p>
+      <w:pPr>
+        <w:pStyle w:val="Prrafodelista"/>
+        <w:jc w:val="both"/>
+        <w:rPr>
+          <w:rFonts w:ascii="Aptos Narrow" w:hAnsi="Aptos Narrow" w:cs="Times New Roman"/>
+          <w:b/>
+          <w:bCs/>
+          <w:sz w:val="24"/>
+          <w:szCs w:val="24"/>
+        </w:rPr>
+      </w:pPr>
+      <w:r>
+        <w:rPr>
+          <w:rFonts w:ascii="Aptos Narrow" w:hAnsi="Aptos Narrow" w:cs="Times New Roman"/>
+          <w:b/>
+          <w:bCs/>
+          <w:sz w:val="24"/>
+          <w:szCs w:val="24"/>
+        </w:rPr>
+        <w:t xml:space="preserve">Semántica: </w:t>
+      </w:r>
+    </w:p>
+    <w:p>
+      <w:pPr>
+        <w:pStyle w:val="Prrafodelista"/>
+        <w:jc w:val="both"/>
+        <w:rPr>
+          <w:rFonts w:ascii="Aptos Narrow" w:hAnsi="Aptos Narrow" w:cs="Times New Roman"/>
+          <w:sz w:val="24"/>
+          <w:szCs w:val="24"/>
+        </w:rPr>
+      </w:pPr>
+      <w:r>
+        <w:rPr>
+          <w:rFonts w:ascii="Aptos Narrow" w:hAnsi="Aptos Narrow" w:cs="Times New Roman"/>
+          <w:sz w:val="24"/>
+          <w:szCs w:val="24"/>
+        </w:rPr>
+        <w:t>Para todo r</w:t>
+      </w:r>
+      <w:proofErr w:type="gramStart"/>
+      <w:r>
+        <w:rPr>
+          <w:rFonts w:ascii="Aptos Narrow" w:hAnsi="Aptos Narrow" w:cs="Times New Roman"/>
+          <w:sz w:val="24"/>
+          <w:szCs w:val="24"/>
+        </w:rPr>
+        <w:t>1,r</w:t>
+      </w:r>
+      <w:proofErr w:type="gramEnd"/>
+      <w:r>
+        <w:rPr>
+          <w:rFonts w:ascii="Aptos Narrow" w:hAnsi="Aptos Narrow" w:cs="Times New Roman"/>
+          <w:sz w:val="24"/>
+          <w:szCs w:val="24"/>
+        </w:rPr>
+        <w:t>2 pertenecientes a REDSOCIAL, para todo u1,u2,u3 pertenecientes a USUARIO</w:t>
+      </w:r>
+    </w:p>
+    <w:p>
+      <w:pPr>
+        <w:pStyle w:val="Prrafodelista"/>
+        <w:jc w:val="both"/>
+        <w:rPr>
+          <w:rFonts w:ascii="Aptos Narrow" w:hAnsi="Aptos Narrow" w:cs="Times New Roman"/>
+          <w:sz w:val="24"/>
+          <w:szCs w:val="24"/>
+        </w:rPr>
+      </w:pPr>
+    </w:p>
+    <w:p>
+      <w:pPr>
+        <w:pStyle w:val="Prrafodelista"/>
+        <w:jc w:val="both"/>
+        <w:rPr>
+          <w:rFonts w:ascii="Aptos Narrow" w:hAnsi="Aptos Narrow" w:cs="Times New Roman"/>
+          <w:sz w:val="24"/>
+          <w:szCs w:val="24"/>
+        </w:rPr>
+      </w:pPr>
+      <w:r>
+        <w:rPr>
+          <w:rFonts w:ascii="Aptos Narrow" w:hAnsi="Aptos Narrow" w:cs="Times New Roman"/>
+          <w:sz w:val="24"/>
+          <w:szCs w:val="24"/>
+        </w:rPr>
+        <w:t>ESAMIGOCOMUN(</w:t>
+      </w:r>
+      <w:proofErr w:type="gramStart"/>
+      <w:r>
+        <w:rPr>
+          <w:rFonts w:ascii="Aptos Narrow" w:hAnsi="Aptos Narrow" w:cs="Times New Roman"/>
+          <w:sz w:val="24"/>
+          <w:szCs w:val="24"/>
+        </w:rPr>
+        <w:t>REDSOCIALVACIA,REDSOCIALVACIA</w:t>
+      </w:r>
+      <w:proofErr w:type="gramEnd"/>
+      <w:r>
+        <w:rPr>
+          <w:rFonts w:ascii="Aptos Narrow" w:hAnsi="Aptos Narrow" w:cs="Times New Roman"/>
+          <w:sz w:val="24"/>
+          <w:szCs w:val="24"/>
+        </w:rPr>
+        <w:t>,u1)= FALSE</w:t>
+      </w:r>
+    </w:p>
+    <w:p>
+      <w:pPr>
+        <w:pStyle w:val="Prrafodelista"/>
+        <w:jc w:val="both"/>
+        <w:rPr>
+          <w:rFonts w:ascii="Aptos Narrow" w:hAnsi="Aptos Narrow" w:cs="Times New Roman"/>
+          <w:sz w:val="24"/>
+          <w:szCs w:val="24"/>
+        </w:rPr>
+      </w:pPr>
+      <w:r>
+        <w:rPr>
+          <w:rFonts w:ascii="Aptos Narrow" w:hAnsi="Aptos Narrow" w:cs="Times New Roman"/>
+          <w:sz w:val="24"/>
+          <w:szCs w:val="24"/>
+        </w:rPr>
+        <w:t>ESAMIGOCOMUN(REGISTRAR(r</w:t>
+      </w:r>
+      <w:proofErr w:type="gramStart"/>
+      <w:r>
+        <w:rPr>
+          <w:rFonts w:ascii="Aptos Narrow" w:hAnsi="Aptos Narrow" w:cs="Times New Roman"/>
+          <w:sz w:val="24"/>
+          <w:szCs w:val="24"/>
+        </w:rPr>
+        <w:t>1,u</w:t>
+      </w:r>
+      <w:proofErr w:type="gramEnd"/>
+      <w:r>
+        <w:rPr>
+          <w:rFonts w:ascii="Aptos Narrow" w:hAnsi="Aptos Narrow" w:cs="Times New Roman"/>
+          <w:sz w:val="24"/>
+          <w:szCs w:val="24"/>
+        </w:rPr>
+        <w:t>1),REDSOCIALVACIA,u1)=FALSE</w:t>
+      </w:r>
+    </w:p>
+    <w:p>
+      <w:pPr>
+        <w:pStyle w:val="Prrafodelista"/>
+        <w:jc w:val="both"/>
+        <w:rPr>
+          <w:rFonts w:ascii="Aptos Narrow" w:hAnsi="Aptos Narrow" w:cs="Times New Roman"/>
+          <w:sz w:val="24"/>
+          <w:szCs w:val="24"/>
+        </w:rPr>
+      </w:pPr>
+      <w:r>
+        <w:rPr>
+          <w:rFonts w:ascii="Aptos Narrow" w:hAnsi="Aptos Narrow" w:cs="Times New Roman"/>
+          <w:sz w:val="24"/>
+          <w:szCs w:val="24"/>
+        </w:rPr>
+        <w:t>ESAMIGOCOMUN(</w:t>
+      </w:r>
+      <w:proofErr w:type="gramStart"/>
+      <w:r>
+        <w:rPr>
+          <w:rFonts w:ascii="Aptos Narrow" w:hAnsi="Aptos Narrow" w:cs="Times New Roman"/>
+          <w:sz w:val="24"/>
+          <w:szCs w:val="24"/>
+        </w:rPr>
+        <w:t>REDSOCIALVACIA,REGISTRAR</w:t>
+      </w:r>
+      <w:proofErr w:type="gramEnd"/>
+      <w:r>
+        <w:rPr>
+          <w:rFonts w:ascii="Aptos Narrow" w:hAnsi="Aptos Narrow" w:cs="Times New Roman"/>
+          <w:sz w:val="24"/>
+          <w:szCs w:val="24"/>
+        </w:rPr>
+        <w:t>(r2,u2),u2)=FALSE</w:t>
+      </w:r>
+    </w:p>
+    <w:p>
+      <w:pPr>
+        <w:pStyle w:val="Prrafodelista"/>
+        <w:jc w:val="both"/>
+        <w:rPr>
+          <w:rFonts w:ascii="Aptos Narrow" w:hAnsi="Aptos Narrow" w:cs="Times New Roman"/>
+          <w:b/>
+          <w:bCs/>
+          <w:sz w:val="24"/>
+          <w:szCs w:val="24"/>
+        </w:rPr>
+      </w:pPr>
+      <w:r>
+        <w:rPr>
+          <w:rFonts w:ascii="Aptos Narrow" w:hAnsi="Aptos Narrow" w:cs="Times New Roman"/>
+          <w:b/>
+          <w:bCs/>
+          <w:sz w:val="24"/>
+          <w:szCs w:val="24"/>
+        </w:rPr>
+        <w:t>ESAMIGOCOMUN(REGISTRAR(r</w:t>
+      </w:r>
+      <w:proofErr w:type="gramStart"/>
+      <w:r>
+        <w:rPr>
+          <w:rFonts w:ascii="Aptos Narrow" w:hAnsi="Aptos Narrow" w:cs="Times New Roman"/>
+          <w:b/>
+          <w:bCs/>
+          <w:sz w:val="24"/>
+          <w:szCs w:val="24"/>
+        </w:rPr>
+        <w:t>1,u</w:t>
+      </w:r>
+      <w:proofErr w:type="gramEnd"/>
+      <w:r>
+        <w:rPr>
+          <w:rFonts w:ascii="Aptos Narrow" w:hAnsi="Aptos Narrow" w:cs="Times New Roman"/>
+          <w:b/>
+          <w:bCs/>
+          <w:sz w:val="24"/>
+          <w:szCs w:val="24"/>
+        </w:rPr>
+        <w:t>1),REGISTRAR(r</w:t>
+      </w:r>
+      <w:r>
+        <w:rPr>
+          <w:rFonts w:ascii="Aptos Narrow" w:hAnsi="Aptos Narrow" w:cs="Times New Roman"/>
+          <w:b/>
+          <w:bCs/>
+          <w:sz w:val="24"/>
+          <w:szCs w:val="24"/>
+        </w:rPr>
+        <w:t>2</w:t>
+      </w:r>
+      <w:r>
+        <w:rPr>
+          <w:rFonts w:ascii="Aptos Narrow" w:hAnsi="Aptos Narrow" w:cs="Times New Roman"/>
+          <w:b/>
+          <w:bCs/>
+          <w:sz w:val="24"/>
+          <w:szCs w:val="24"/>
+        </w:rPr>
+        <w:t xml:space="preserve">,u2),u3)= </w:t>
+      </w:r>
+      <w:r>
+        <w:rPr>
+          <w:rFonts w:ascii="Aptos Narrow" w:hAnsi="Aptos Narrow" w:cs="Times New Roman"/>
+          <w:b/>
+          <w:bCs/>
+          <w:sz w:val="24"/>
+          <w:szCs w:val="24"/>
+        </w:rPr>
+        <w:t xml:space="preserve">ESTA(REGISTRAR(r1,u1),u3) AND ESTA(REGISTRA(r2,u2),u3 </w:t>
+      </w:r>
+    </w:p>
+    <w:p>
+      <w:pPr>
+        <w:pStyle w:val="Prrafodelista"/>
+        <w:jc w:val="both"/>
+        <w:rPr>
+          <w:rFonts w:ascii="Aptos Narrow" w:hAnsi="Aptos Narrow" w:cs="Times New Roman"/>
+          <w:sz w:val="24"/>
+          <w:szCs w:val="24"/>
+        </w:rPr>
+      </w:pPr>
+      <w:r>
+        <w:rPr>
+          <w:rFonts w:ascii="Aptos Narrow" w:hAnsi="Aptos Narrow" w:cs="Times New Roman"/>
+          <w:sz w:val="24"/>
+          <w:szCs w:val="24"/>
+        </w:rPr>
+        <w:t xml:space="preserve">  </w:t>
+      </w:r>
+      <w:r>
+        <w:rPr>
+          <w:rFonts w:ascii="Aptos Narrow" w:hAnsi="Aptos Narrow" w:cs="Times New Roman"/>
+          <w:sz w:val="24"/>
+          <w:szCs w:val="24"/>
+        </w:rPr>
+        <w:tab/>
+      </w:r>
+    </w:p>
+    <w:p>
+      <w:pPr>
+        <w:jc w:val="both"/>
+        <w:rPr>
+          <w:rFonts w:ascii="Aptos Narrow" w:hAnsi="Aptos Narrow" w:cs="Times New Roman"/>
+          <w:sz w:val="24"/>
+          <w:szCs w:val="24"/>
+        </w:rPr>
+      </w:pPr>
+      <w:r>
+        <w:rPr>
+          <w:rFonts w:ascii="Aptos Narrow" w:hAnsi="Aptos Narrow" w:cs="Times New Roman"/>
+          <w:sz w:val="24"/>
+          <w:szCs w:val="24"/>
+        </w:rPr>
+        <w:tab/>
+      </w:r>
+    </w:p>
+    <w:p>
+      <w:pPr>
+        <w:jc w:val="both"/>
+        <w:rPr>
+          <w:rFonts w:ascii="Aptos Narrow" w:hAnsi="Aptos Narrow" w:cs="Times New Roman"/>
+          <w:sz w:val="24"/>
+          <w:szCs w:val="24"/>
+        </w:rPr>
+      </w:pPr>
     </w:p>
     <w:p>
       <w:pPr>
@@ -453,6 +2685,103 @@
     </w:sectPr>
   </w:body>
 </w:document>
+</file>
+
+<file path=word/numbering.xml><?xml version="1.0" encoding="utf-8"?>
+<w:numbering xmlns:wpc="http://schemas.microsoft.com/office/word/2010/wordprocessingCanvas" xmlns:cx="http://schemas.microsoft.com/office/drawing/2014/chartex" xmlns:cx1="http://schemas.microsoft.com/office/drawing/2015/9/8/chartex" xmlns:cx2="http://schemas.microsoft.com/office/drawing/2015/10/21/chartex" xmlns:cx3="http://schemas.microsoft.com/office/drawing/2016/5/9/chartex" xmlns:cx4="http://schemas.microsoft.com/office/drawing/2016/5/10/chartex" xmlns:cx5="http://schemas.microsoft.com/office/drawing/2016/5/11/chartex" xmlns:cx6="http://schemas.microsoft.com/office/drawing/2016/5/12/chartex" xmlns:cx7="http://schemas.microsoft.com/office/drawing/2016/5/13/chartex" xmlns:cx8="http://schemas.microsoft.com/office/drawing/2016/5/14/chartex" xmlns:mc="http://schemas.openxmlformats.org/markup-compatibility/2006" xmlns:aink="http://schemas.microsoft.com/office/drawing/2016/ink" xmlns:am3d="http://schemas.microsoft.com/office/drawing/2017/model3d" xmlns:o="urn:schemas-microsoft-com:office:office" xmlns:oel="http://schemas.microsoft.com/office/2019/extlst" xmlns:r="http://schemas.openxmlformats.org/officeDocument/2006/relationships" xmlns:m="http://schemas.openxmlformats.org/officeDocument/2006/math" xmlns:v="urn:schemas-microsoft-com:vml" xmlns:wp14="http://schemas.microsoft.com/office/word/2010/wordprocessingDrawing" xmlns:wp="http://schemas.openxmlformats.org/drawingml/2006/wordprocessingDrawing" xmlns:w10="urn:schemas-microsoft-com:office:word" xmlns:w="http://schemas.openxmlformats.org/wordprocessingml/2006/main" xmlns:w14="http://schemas.microsoft.com/office/word/2010/wordml" xmlns:w15="http://schemas.microsoft.com/office/word/2012/wordml" xmlns:w16cex="http://schemas.microsoft.com/office/word/2018/wordml/cex" xmlns:w16cid="http://schemas.microsoft.com/office/word/2016/wordml/cid" xmlns:w16="http://schemas.microsoft.com/office/word/2018/wordml" xmlns:w16du="http://schemas.microsoft.com/office/word/2023/wordml/word16du" xmlns:w16sdtdh="http://schemas.microsoft.com/office/word/2020/wordml/sdtdatahash" xmlns:w16se="http://schemas.microsoft.com/office/word/2015/wordml/symex" xmlns:wpg="http://schemas.microsoft.com/office/word/2010/wordprocessingGroup" xmlns:wpi="http://schemas.microsoft.com/office/word/2010/wordprocessingInk" xmlns:wne="http://schemas.microsoft.com/office/word/2006/wordml" xmlns:wps="http://schemas.microsoft.com/office/word/2010/wordprocessingShape" mc:Ignorable="w14 w15 w16se w16cid w16 w16cex w16sdtdh w16du wp14">
+  <w:abstractNum w:abstractNumId="0" w15:restartNumberingAfterBreak="0">
+    <w:nsid w:val="12CB1E81"/>
+    <w:multiLevelType w:val="hybridMultilevel"/>
+    <w:tmpl w:val="75606B28"/>
+    <w:lvl w:ilvl="0" w:tplc="080A0017">
+      <w:start w:val="1"/>
+      <w:numFmt w:val="lowerLetter"/>
+      <w:lvlText w:val="%1)"/>
+      <w:lvlJc w:val="left"/>
+      <w:pPr>
+        <w:ind w:left="720" w:hanging="360"/>
+      </w:pPr>
+      <w:rPr>
+        <w:rFonts w:hint="default"/>
+      </w:rPr>
+    </w:lvl>
+    <w:lvl w:ilvl="1" w:tplc="080A0019" w:tentative="1">
+      <w:start w:val="1"/>
+      <w:numFmt w:val="lowerLetter"/>
+      <w:lvlText w:val="%2."/>
+      <w:lvlJc w:val="left"/>
+      <w:pPr>
+        <w:ind w:left="1440" w:hanging="360"/>
+      </w:pPr>
+    </w:lvl>
+    <w:lvl w:ilvl="2" w:tplc="080A001B" w:tentative="1">
+      <w:start w:val="1"/>
+      <w:numFmt w:val="lowerRoman"/>
+      <w:lvlText w:val="%3."/>
+      <w:lvlJc w:val="right"/>
+      <w:pPr>
+        <w:ind w:left="2160" w:hanging="180"/>
+      </w:pPr>
+    </w:lvl>
+    <w:lvl w:ilvl="3" w:tplc="080A000F" w:tentative="1">
+      <w:start w:val="1"/>
+      <w:numFmt w:val="decimal"/>
+      <w:lvlText w:val="%4."/>
+      <w:lvlJc w:val="left"/>
+      <w:pPr>
+        <w:ind w:left="2880" w:hanging="360"/>
+      </w:pPr>
+    </w:lvl>
+    <w:lvl w:ilvl="4" w:tplc="080A0019" w:tentative="1">
+      <w:start w:val="1"/>
+      <w:numFmt w:val="lowerLetter"/>
+      <w:lvlText w:val="%5."/>
+      <w:lvlJc w:val="left"/>
+      <w:pPr>
+        <w:ind w:left="3600" w:hanging="360"/>
+      </w:pPr>
+    </w:lvl>
+    <w:lvl w:ilvl="5" w:tplc="080A001B" w:tentative="1">
+      <w:start w:val="1"/>
+      <w:numFmt w:val="lowerRoman"/>
+      <w:lvlText w:val="%6."/>
+      <w:lvlJc w:val="right"/>
+      <w:pPr>
+        <w:ind w:left="4320" w:hanging="180"/>
+      </w:pPr>
+    </w:lvl>
+    <w:lvl w:ilvl="6" w:tplc="080A000F" w:tentative="1">
+      <w:start w:val="1"/>
+      <w:numFmt w:val="decimal"/>
+      <w:lvlText w:val="%7."/>
+      <w:lvlJc w:val="left"/>
+      <w:pPr>
+        <w:ind w:left="5040" w:hanging="360"/>
+      </w:pPr>
+    </w:lvl>
+    <w:lvl w:ilvl="7" w:tplc="080A0019" w:tentative="1">
+      <w:start w:val="1"/>
+      <w:numFmt w:val="lowerLetter"/>
+      <w:lvlText w:val="%8."/>
+      <w:lvlJc w:val="left"/>
+      <w:pPr>
+        <w:ind w:left="5760" w:hanging="360"/>
+      </w:pPr>
+    </w:lvl>
+    <w:lvl w:ilvl="8" w:tplc="080A001B" w:tentative="1">
+      <w:start w:val="1"/>
+      <w:numFmt w:val="lowerRoman"/>
+      <w:lvlText w:val="%9."/>
+      <w:lvlJc w:val="right"/>
+      <w:pPr>
+        <w:ind w:left="6480" w:hanging="180"/>
+      </w:pPr>
+    </w:lvl>
+  </w:abstractNum>
+  <w:num w:numId="1" w16cid:durableId="1195385088">
+    <w:abstractNumId w:val="0"/>
+  </w:num>
+</w:numbering>
 </file>
 
 <file path=word/styles.xml><?xml version="1.0" encoding="utf-8"?>

</xml_diff>

<commit_message>
HASTA LA OPERACIÓN ESTA DEL TP4 PUNTO 4
</commit_message>
<xml_diff>
--- a/PRÁCTICAS PARCIAL 1-MAQUINA.docx
+++ b/PRÁCTICAS PARCIAL 1-MAQUINA.docx
@@ -142,7 +142,6 @@
         </w:rPr>
       </w:pPr>
       <w:proofErr w:type="spellStart"/>
-      <w:proofErr w:type="gramStart"/>
       <w:r>
         <w:rPr>
           <w:rFonts w:ascii="Aptos Narrow" w:hAnsi="Aptos Narrow" w:cs="Times New Roman"/>
@@ -154,14 +153,7 @@
         <w:rPr>
           <w:rFonts w:ascii="Aptos Narrow" w:hAnsi="Aptos Narrow" w:cs="Times New Roman"/>
         </w:rPr>
-        <w:t>(</w:t>
-      </w:r>
-      <w:proofErr w:type="gramEnd"/>
-      <w:r>
-        <w:rPr>
-          <w:rFonts w:ascii="Aptos Narrow" w:hAnsi="Aptos Narrow" w:cs="Times New Roman"/>
-        </w:rPr>
-        <w:t>A,</w:t>
+        <w:t>(A,</w:t>
       </w:r>
       <w:r>
         <w:rPr>
@@ -319,18 +311,8 @@
           <w:sz w:val="24"/>
           <w:szCs w:val="24"/>
         </w:rPr>
-        <w:t>]=</w:t>
-      </w:r>
-      <w:proofErr w:type="gramStart"/>
-      <w:r>
-        <w:rPr>
-          <w:rFonts w:ascii="Aptos Narrow" w:hAnsi="Aptos Narrow" w:cs="Times New Roman"/>
-          <w:sz w:val="24"/>
-          <w:szCs w:val="24"/>
-        </w:rPr>
-        <w:t>buscado)  entonces</w:t>
-      </w:r>
-      <w:proofErr w:type="gramEnd"/>
+        <w:t>]=buscado)  entonces</w:t>
+      </w:r>
     </w:p>
     <w:p>
       <w:pPr>
@@ -413,7 +395,6 @@
         <w:t xml:space="preserve">Retornar </w:t>
       </w:r>
       <w:proofErr w:type="spellStart"/>
-      <w:proofErr w:type="gramStart"/>
       <w:r>
         <w:rPr>
           <w:rFonts w:ascii="Aptos Narrow" w:hAnsi="Aptos Narrow" w:cs="Times New Roman"/>
@@ -429,16 +410,7 @@
           <w:sz w:val="24"/>
           <w:szCs w:val="24"/>
         </w:rPr>
-        <w:t>(</w:t>
-      </w:r>
-      <w:proofErr w:type="gramEnd"/>
-      <w:r>
-        <w:rPr>
-          <w:rFonts w:ascii="Aptos Narrow" w:hAnsi="Aptos Narrow" w:cs="Times New Roman"/>
-          <w:sz w:val="24"/>
-          <w:szCs w:val="24"/>
-        </w:rPr>
-        <w:t>A,</w:t>
+        <w:t>(A,</w:t>
       </w:r>
       <w:r>
         <w:rPr>
@@ -700,25 +672,7 @@
           <w:sz w:val="24"/>
           <w:szCs w:val="24"/>
         </w:rPr>
-        <w:t>FUNCION mostrar(L</w:t>
-      </w:r>
-      <w:proofErr w:type="gramStart"/>
-      <w:r>
-        <w:rPr>
-          <w:rFonts w:ascii="Aptos Narrow" w:hAnsi="Aptos Narrow" w:cs="Times New Roman"/>
-          <w:sz w:val="24"/>
-          <w:szCs w:val="24"/>
-        </w:rPr>
-        <w:t>):LISTAENLAZADA</w:t>
-      </w:r>
-      <w:proofErr w:type="gramEnd"/>
-      <w:r>
-        <w:rPr>
-          <w:rFonts w:ascii="Aptos Narrow" w:hAnsi="Aptos Narrow" w:cs="Times New Roman"/>
-          <w:sz w:val="24"/>
-          <w:szCs w:val="24"/>
-        </w:rPr>
-        <w:t>-&gt;Escribir los elementos de los nodos</w:t>
+        <w:t>FUNCION mostrar(L):LISTAENLAZADA-&gt;Escribir los elementos de los nodos</w:t>
       </w:r>
     </w:p>
     <w:p>
@@ -773,24 +727,7 @@
           <w:szCs w:val="24"/>
         </w:rPr>
         <w:tab/>
-      </w:r>
-      <w:proofErr w:type="gramStart"/>
-      <w:r>
-        <w:rPr>
-          <w:rFonts w:ascii="Aptos Narrow" w:hAnsi="Aptos Narrow" w:cs="Times New Roman"/>
-          <w:sz w:val="24"/>
-          <w:szCs w:val="24"/>
-        </w:rPr>
-        <w:t>escribir(</w:t>
-      </w:r>
-      <w:proofErr w:type="gramEnd"/>
-      <w:r>
-        <w:rPr>
-          <w:rFonts w:ascii="Aptos Narrow" w:hAnsi="Aptos Narrow" w:cs="Times New Roman"/>
-          <w:sz w:val="24"/>
-          <w:szCs w:val="24"/>
-        </w:rPr>
-        <w:t xml:space="preserve">“Lista vacía”) </w:t>
+        <w:t xml:space="preserve">escribir(“Lista vacía”) </w:t>
       </w:r>
     </w:p>
     <w:p>
@@ -1094,7 +1031,6 @@
         <w:t>(</w:t>
       </w:r>
       <w:proofErr w:type="spellStart"/>
-      <w:proofErr w:type="gramStart"/>
       <w:r>
         <w:rPr>
           <w:rFonts w:ascii="Aptos Narrow" w:hAnsi="Aptos Narrow" w:cs="Times New Roman"/>
@@ -1104,7 +1040,6 @@
         <w:t>L,valorUmbral</w:t>
       </w:r>
       <w:proofErr w:type="spellEnd"/>
-      <w:proofErr w:type="gramEnd"/>
       <w:r>
         <w:rPr>
           <w:rFonts w:ascii="Aptos Narrow" w:hAnsi="Aptos Narrow" w:cs="Times New Roman"/>
@@ -1338,16 +1273,7 @@
           <w:sz w:val="24"/>
           <w:szCs w:val="24"/>
         </w:rPr>
-        <w:t>(L</w:t>
-      </w:r>
-      <w:proofErr w:type="gramStart"/>
-      <w:r>
-        <w:rPr>
-          <w:rFonts w:ascii="Aptos Narrow" w:hAnsi="Aptos Narrow" w:cs="Times New Roman"/>
-          <w:sz w:val="24"/>
-          <w:szCs w:val="24"/>
-        </w:rPr>
-        <w:t>),</w:t>
+        <w:t>(L),</w:t>
       </w:r>
       <w:proofErr w:type="spellStart"/>
       <w:r>
@@ -1359,7 +1285,6 @@
         <w:t>valorUmbral</w:t>
       </w:r>
       <w:proofErr w:type="spellEnd"/>
-      <w:proofErr w:type="gramEnd"/>
       <w:r>
         <w:rPr>
           <w:rFonts w:ascii="Aptos Narrow" w:hAnsi="Aptos Narrow" w:cs="Times New Roman"/>
@@ -1441,16 +1366,7 @@
           <w:sz w:val="24"/>
           <w:szCs w:val="24"/>
         </w:rPr>
-        <w:t>(L</w:t>
-      </w:r>
-      <w:proofErr w:type="gramStart"/>
-      <w:r>
-        <w:rPr>
-          <w:rFonts w:ascii="Aptos Narrow" w:hAnsi="Aptos Narrow" w:cs="Times New Roman"/>
-          <w:sz w:val="24"/>
-          <w:szCs w:val="24"/>
-        </w:rPr>
-        <w:t>),</w:t>
+        <w:t>(L),</w:t>
       </w:r>
       <w:proofErr w:type="spellStart"/>
       <w:r>
@@ -1462,7 +1378,6 @@
         <w:t>valorUmbral</w:t>
       </w:r>
       <w:proofErr w:type="spellEnd"/>
-      <w:proofErr w:type="gramEnd"/>
       <w:r>
         <w:rPr>
           <w:rFonts w:ascii="Aptos Narrow" w:hAnsi="Aptos Narrow" w:cs="Times New Roman"/>
@@ -1650,7 +1565,6 @@
         <w:t>(</w:t>
       </w:r>
       <w:proofErr w:type="spellStart"/>
-      <w:proofErr w:type="gramStart"/>
       <w:r>
         <w:rPr>
           <w:rFonts w:ascii="Aptos Narrow" w:hAnsi="Aptos Narrow" w:cs="Times New Roman"/>
@@ -1660,7 +1574,6 @@
         <w:t>A,n</w:t>
       </w:r>
       <w:proofErr w:type="spellEnd"/>
-      <w:proofErr w:type="gramEnd"/>
       <w:r>
         <w:rPr>
           <w:rFonts w:ascii="Aptos Narrow" w:hAnsi="Aptos Narrow" w:cs="Times New Roman"/>
@@ -1844,25 +1757,7 @@
           <w:sz w:val="24"/>
           <w:szCs w:val="24"/>
         </w:rPr>
-        <w:t>(</w:t>
-      </w:r>
-      <w:proofErr w:type="gramStart"/>
-      <w:r>
-        <w:rPr>
-          <w:rFonts w:ascii="Aptos Narrow" w:hAnsi="Aptos Narrow" w:cs="Times New Roman"/>
-          <w:sz w:val="24"/>
-          <w:szCs w:val="24"/>
-        </w:rPr>
-        <w:t>A,n</w:t>
-      </w:r>
-      <w:proofErr w:type="gramEnd"/>
-      <w:r>
-        <w:rPr>
-          <w:rFonts w:ascii="Aptos Narrow" w:hAnsi="Aptos Narrow" w:cs="Times New Roman"/>
-          <w:sz w:val="24"/>
-          <w:szCs w:val="24"/>
-        </w:rPr>
-        <w:t xml:space="preserve">-1) </w:t>
+        <w:t xml:space="preserve">(A,n-1) </w:t>
       </w:r>
     </w:p>
     <w:p>
@@ -1909,17 +1804,8 @@
           <w:szCs w:val="24"/>
         </w:rPr>
         <w:tab/>
-      </w:r>
-      <w:proofErr w:type="gramStart"/>
-      <w:r>
-        <w:rPr>
-          <w:rFonts w:ascii="Aptos Narrow" w:hAnsi="Aptos Narrow" w:cs="Times New Roman"/>
-          <w:sz w:val="24"/>
-          <w:szCs w:val="24"/>
-        </w:rPr>
         <w:t>retornar  mayor</w:t>
       </w:r>
-      <w:proofErr w:type="gramEnd"/>
     </w:p>
     <w:p>
       <w:pPr>
@@ -2007,17 +1893,8 @@
           <w:szCs w:val="24"/>
         </w:rPr>
         <w:tab/>
-      </w:r>
-      <w:proofErr w:type="gramStart"/>
-      <w:r>
-        <w:rPr>
-          <w:rFonts w:ascii="Aptos Narrow" w:hAnsi="Aptos Narrow" w:cs="Times New Roman"/>
-          <w:sz w:val="24"/>
-          <w:szCs w:val="24"/>
-        </w:rPr>
         <w:t>retornar  mayor</w:t>
       </w:r>
-      <w:proofErr w:type="gramEnd"/>
       <w:r>
         <w:rPr>
           <w:rFonts w:ascii="Aptos Narrow" w:hAnsi="Aptos Narrow" w:cs="Times New Roman"/>
@@ -2327,7 +2204,6 @@
         <w:t xml:space="preserve">Sintaxis: </w:t>
       </w:r>
       <w:proofErr w:type="spellStart"/>
-      <w:proofErr w:type="gramStart"/>
       <w:r>
         <w:rPr>
           <w:rFonts w:ascii="Aptos Narrow" w:hAnsi="Aptos Narrow" w:cs="Times New Roman"/>
@@ -2337,7 +2213,6 @@
         <w:t>ESAMIGOCOMUN:REDSOCIALxREDSOCIALxUSUARIO</w:t>
       </w:r>
       <w:proofErr w:type="spellEnd"/>
-      <w:proofErr w:type="gramEnd"/>
       <w:r>
         <w:rPr>
           <w:rFonts w:ascii="Aptos Narrow" w:hAnsi="Aptos Narrow" w:cs="Times New Roman"/>
@@ -2394,25 +2269,7 @@
           <w:sz w:val="24"/>
           <w:szCs w:val="24"/>
         </w:rPr>
-        <w:t>Para todo r</w:t>
-      </w:r>
-      <w:proofErr w:type="gramStart"/>
-      <w:r>
-        <w:rPr>
-          <w:rFonts w:ascii="Aptos Narrow" w:hAnsi="Aptos Narrow" w:cs="Times New Roman"/>
-          <w:sz w:val="24"/>
-          <w:szCs w:val="24"/>
-        </w:rPr>
-        <w:t>1,r</w:t>
-      </w:r>
-      <w:proofErr w:type="gramEnd"/>
-      <w:r>
-        <w:rPr>
-          <w:rFonts w:ascii="Aptos Narrow" w:hAnsi="Aptos Narrow" w:cs="Times New Roman"/>
-          <w:sz w:val="24"/>
-          <w:szCs w:val="24"/>
-        </w:rPr>
-        <w:t>2 pertenecientes a REDSOCIAL, para todo u1,u2,u3 pertenecientes a USUARIO</w:t>
+        <w:t>Para todo r1,r2 pertenecientes a REDSOCIAL, para todo u1,u2,u3 pertenecientes a USUARIO</w:t>
       </w:r>
     </w:p>
     <w:p>
@@ -2444,23 +2301,13 @@
         </w:rPr>
         <w:t>ESAMIGOCOMUN(</w:t>
       </w:r>
-      <w:proofErr w:type="gramStart"/>
-      <w:r>
-        <w:rPr>
-          <w:rFonts w:ascii="Aptos Narrow" w:hAnsi="Aptos Narrow" w:cs="Times New Roman"/>
-          <w:sz w:val="24"/>
-          <w:szCs w:val="24"/>
-        </w:rPr>
-        <w:t>REDSOCIALVACIA,REDSOCIALVACIA</w:t>
-      </w:r>
-      <w:proofErr w:type="gramEnd"/>
-      <w:r>
-        <w:rPr>
-          <w:rFonts w:ascii="Aptos Narrow" w:hAnsi="Aptos Narrow" w:cs="Times New Roman"/>
-          <w:sz w:val="24"/>
-          <w:szCs w:val="24"/>
-        </w:rPr>
-        <w:t>,u1)= FALSE</w:t>
+      <w:r>
+        <w:rPr>
+          <w:rFonts w:ascii="Aptos Narrow" w:hAnsi="Aptos Narrow" w:cs="Times New Roman"/>
+          <w:sz w:val="24"/>
+          <w:szCs w:val="24"/>
+        </w:rPr>
+        <w:t>REDSOCIALVACIA,REDSOCIALVACIA,u1)= FALSE</w:t>
       </w:r>
     </w:p>
     <w:p>
@@ -2479,25 +2326,7 @@
           <w:sz w:val="24"/>
           <w:szCs w:val="24"/>
         </w:rPr>
-        <w:t>ESAMIGOCOMUN(REGISTRAR(r</w:t>
-      </w:r>
-      <w:proofErr w:type="gramStart"/>
-      <w:r>
-        <w:rPr>
-          <w:rFonts w:ascii="Aptos Narrow" w:hAnsi="Aptos Narrow" w:cs="Times New Roman"/>
-          <w:sz w:val="24"/>
-          <w:szCs w:val="24"/>
-        </w:rPr>
-        <w:t>1,u</w:t>
-      </w:r>
-      <w:proofErr w:type="gramEnd"/>
-      <w:r>
-        <w:rPr>
-          <w:rFonts w:ascii="Aptos Narrow" w:hAnsi="Aptos Narrow" w:cs="Times New Roman"/>
-          <w:sz w:val="24"/>
-          <w:szCs w:val="24"/>
-        </w:rPr>
-        <w:t>1),REDSOCIALVACIA,u1)=FALSE</w:t>
+        <w:t>ESAMIGOCOMUN(REGISTRAR(r1,u1),REDSOCIALVACIA,u1)=FALSE</w:t>
       </w:r>
     </w:p>
     <w:p>
@@ -2516,25 +2345,7 @@
           <w:sz w:val="24"/>
           <w:szCs w:val="24"/>
         </w:rPr>
-        <w:t>ESAMIGOCOMUN(</w:t>
-      </w:r>
-      <w:proofErr w:type="gramStart"/>
-      <w:r>
-        <w:rPr>
-          <w:rFonts w:ascii="Aptos Narrow" w:hAnsi="Aptos Narrow" w:cs="Times New Roman"/>
-          <w:sz w:val="24"/>
-          <w:szCs w:val="24"/>
-        </w:rPr>
-        <w:t>REDSOCIALVACIA,REGISTRAR</w:t>
-      </w:r>
-      <w:proofErr w:type="gramEnd"/>
-      <w:r>
-        <w:rPr>
-          <w:rFonts w:ascii="Aptos Narrow" w:hAnsi="Aptos Narrow" w:cs="Times New Roman"/>
-          <w:sz w:val="24"/>
-          <w:szCs w:val="24"/>
-        </w:rPr>
-        <w:t>(r2,u2),u2)=FALSE</w:t>
+        <w:t>ESAMIGOCOMUN(REDSOCIALVACIA,REGISTRAR(r2,u2),u2)=FALSE</w:t>
       </w:r>
     </w:p>
     <w:p>
@@ -2557,9 +2368,8 @@
           <w:sz w:val="24"/>
           <w:szCs w:val="24"/>
         </w:rPr>
-        <w:t>ESAMIGOCOMUN(REGISTRAR(r</w:t>
-      </w:r>
-      <w:proofErr w:type="gramStart"/>
+        <w:t>ESAMIGOCOMUN(REGISTRAR(r1,u1),REGISTRAR(r</w:t>
+      </w:r>
       <w:r>
         <w:rPr>
           <w:rFonts w:ascii="Aptos Narrow" w:hAnsi="Aptos Narrow" w:cs="Times New Roman"/>
@@ -2568,9 +2378,8 @@
           <w:sz w:val="24"/>
           <w:szCs w:val="24"/>
         </w:rPr>
-        <w:t>1,u</w:t>
-      </w:r>
-      <w:proofErr w:type="gramEnd"/>
+        <w:t>2</w:t>
+      </w:r>
       <w:r>
         <w:rPr>
           <w:rFonts w:ascii="Aptos Narrow" w:hAnsi="Aptos Narrow" w:cs="Times New Roman"/>
@@ -2579,7 +2388,7 @@
           <w:sz w:val="24"/>
           <w:szCs w:val="24"/>
         </w:rPr>
-        <w:t>1),REGISTRAR(r</w:t>
+        <w:t xml:space="preserve">,u2),u3)= </w:t>
       </w:r>
       <w:r>
         <w:rPr>
@@ -2589,9 +2398,13 @@
           <w:sz w:val="24"/>
           <w:szCs w:val="24"/>
         </w:rPr>
-        <w:t>2</w:t>
-      </w:r>
-      <w:r>
+        <w:t xml:space="preserve">ESTA(REGISTRAR(r1,u1),u3) AND ESTA(REGISTRA(r2,u2),u3 </w:t>
+      </w:r>
+    </w:p>
+    <w:p>
+      <w:pPr>
+        <w:pStyle w:val="Prrafodelista"/>
+        <w:jc w:val="both"/>
         <w:rPr>
           <w:rFonts w:ascii="Aptos Narrow" w:hAnsi="Aptos Narrow" w:cs="Times New Roman"/>
           <w:b/>
@@ -2599,18 +2412,68 @@
           <w:sz w:val="24"/>
           <w:szCs w:val="24"/>
         </w:rPr>
-        <w:t xml:space="preserve">,u2),u3)= </w:t>
-      </w:r>
-      <w:r>
-        <w:rPr>
-          <w:rFonts w:ascii="Aptos Narrow" w:hAnsi="Aptos Narrow" w:cs="Times New Roman"/>
-          <w:b/>
-          <w:bCs/>
-          <w:sz w:val="24"/>
-          <w:szCs w:val="24"/>
-        </w:rPr>
-        <w:t xml:space="preserve">ESTA(REGISTRAR(r1,u1),u3) AND ESTA(REGISTRA(r2,u2),u3 </w:t>
-      </w:r>
+      </w:pPr>
+    </w:p>
+    <w:p>
+      <w:pPr>
+        <w:pStyle w:val="Prrafodelista"/>
+        <w:numPr>
+          <w:ilvl w:val="0"/>
+          <w:numId w:val="1"/>
+        </w:numPr>
+        <w:jc w:val="both"/>
+        <w:rPr>
+          <w:rFonts w:ascii="Aptos Narrow" w:hAnsi="Aptos Narrow" w:cs="Times New Roman"/>
+          <w:sz w:val="24"/>
+          <w:szCs w:val="24"/>
+        </w:rPr>
+      </w:pPr>
+      <w:r>
+        <w:rPr>
+          <w:rFonts w:ascii="Aptos Narrow" w:hAnsi="Aptos Narrow" w:cs="Times New Roman"/>
+          <w:sz w:val="24"/>
+          <w:szCs w:val="24"/>
+        </w:rPr>
+        <w:t>Implemente en Java el ADT REDSOCIAL(USUARIOS) usando lista simplemente enlazada. USUARIO debe contener los atributos nombre, apellido. La implementación de la operación ESTA debe ser recursiva.</w:t>
+      </w:r>
+      <w:r>
+        <w:rPr>
+          <w:rFonts w:ascii="Aptos Narrow" w:hAnsi="Aptos Narrow" w:cs="Times New Roman"/>
+          <w:sz w:val="24"/>
+          <w:szCs w:val="24"/>
+        </w:rPr>
+        <w:t xml:space="preserve"> </w:t>
+      </w:r>
+    </w:p>
+    <w:p>
+      <w:pPr>
+        <w:pStyle w:val="Prrafodelista"/>
+        <w:jc w:val="both"/>
+        <w:rPr>
+          <w:rFonts w:ascii="Aptos Narrow" w:hAnsi="Aptos Narrow" w:cs="Times New Roman"/>
+          <w:sz w:val="24"/>
+          <w:szCs w:val="24"/>
+        </w:rPr>
+      </w:pPr>
+      <w:r>
+        <w:rPr>
+          <w:rFonts w:ascii="Aptos Narrow" w:hAnsi="Aptos Narrow" w:cs="Times New Roman"/>
+          <w:sz w:val="24"/>
+          <w:szCs w:val="24"/>
+        </w:rPr>
+        <w:t>-----------VER IMPLEMENTACION-----------</w:t>
+      </w:r>
+    </w:p>
+    <w:p>
+      <w:pPr>
+        <w:pStyle w:val="Prrafodelista"/>
+        <w:jc w:val="both"/>
+        <w:rPr>
+          <w:rFonts w:ascii="Aptos Narrow" w:hAnsi="Aptos Narrow" w:cs="Times New Roman"/>
+          <w:sz w:val="24"/>
+          <w:szCs w:val="24"/>
+        </w:rPr>
+      </w:pPr>
     </w:p>
     <w:p>
       <w:pPr>

</xml_diff>

<commit_message>
IMPLEMENTACION DE UNA PILA PARA EL TP5 FINALIZADO
</commit_message>
<xml_diff>
--- a/PRÁCTICAS PARCIAL 1-MAQUINA.docx
+++ b/PRÁCTICAS PARCIAL 1-MAQUINA.docx
@@ -142,6 +142,7 @@
         </w:rPr>
       </w:pPr>
       <w:proofErr w:type="spellStart"/>
+      <w:proofErr w:type="gramStart"/>
       <w:r>
         <w:rPr>
           <w:rFonts w:ascii="Aptos Narrow" w:hAnsi="Aptos Narrow" w:cs="Times New Roman"/>
@@ -153,7 +154,14 @@
         <w:rPr>
           <w:rFonts w:ascii="Aptos Narrow" w:hAnsi="Aptos Narrow" w:cs="Times New Roman"/>
         </w:rPr>
-        <w:t>(A,</w:t>
+        <w:t>(</w:t>
+      </w:r>
+      <w:proofErr w:type="gramEnd"/>
+      <w:r>
+        <w:rPr>
+          <w:rFonts w:ascii="Aptos Narrow" w:hAnsi="Aptos Narrow" w:cs="Times New Roman"/>
+        </w:rPr>
+        <w:t>A,</w:t>
       </w:r>
       <w:r>
         <w:rPr>
@@ -311,8 +319,18 @@
           <w:sz w:val="24"/>
           <w:szCs w:val="24"/>
         </w:rPr>
-        <w:t>]=buscado)  entonces</w:t>
-      </w:r>
+        <w:t>]=</w:t>
+      </w:r>
+      <w:proofErr w:type="gramStart"/>
+      <w:r>
+        <w:rPr>
+          <w:rFonts w:ascii="Aptos Narrow" w:hAnsi="Aptos Narrow" w:cs="Times New Roman"/>
+          <w:sz w:val="24"/>
+          <w:szCs w:val="24"/>
+        </w:rPr>
+        <w:t>buscado)  entonces</w:t>
+      </w:r>
+      <w:proofErr w:type="gramEnd"/>
     </w:p>
     <w:p>
       <w:pPr>
@@ -395,6 +413,7 @@
         <w:t xml:space="preserve">Retornar </w:t>
       </w:r>
       <w:proofErr w:type="spellStart"/>
+      <w:proofErr w:type="gramStart"/>
       <w:r>
         <w:rPr>
           <w:rFonts w:ascii="Aptos Narrow" w:hAnsi="Aptos Narrow" w:cs="Times New Roman"/>
@@ -410,7 +429,16 @@
           <w:sz w:val="24"/>
           <w:szCs w:val="24"/>
         </w:rPr>
-        <w:t>(A,</w:t>
+        <w:t>(</w:t>
+      </w:r>
+      <w:proofErr w:type="gramEnd"/>
+      <w:r>
+        <w:rPr>
+          <w:rFonts w:ascii="Aptos Narrow" w:hAnsi="Aptos Narrow" w:cs="Times New Roman"/>
+          <w:sz w:val="24"/>
+          <w:szCs w:val="24"/>
+        </w:rPr>
+        <w:t>A,</w:t>
       </w:r>
       <w:r>
         <w:rPr>
@@ -487,6 +515,7 @@
       <w:r>
         <w:rPr>
           <w:rFonts w:ascii="Aptos Narrow" w:hAnsi="Aptos Narrow" w:cs="Times New Roman"/>
+          <w:noProof/>
           <w:sz w:val="24"/>
           <w:szCs w:val="24"/>
         </w:rPr>
@@ -672,7 +701,25 @@
           <w:sz w:val="24"/>
           <w:szCs w:val="24"/>
         </w:rPr>
-        <w:t>FUNCION mostrar(L):LISTAENLAZADA-&gt;Escribir los elementos de los nodos</w:t>
+        <w:t>FUNCION mostrar(L</w:t>
+      </w:r>
+      <w:proofErr w:type="gramStart"/>
+      <w:r>
+        <w:rPr>
+          <w:rFonts w:ascii="Aptos Narrow" w:hAnsi="Aptos Narrow" w:cs="Times New Roman"/>
+          <w:sz w:val="24"/>
+          <w:szCs w:val="24"/>
+        </w:rPr>
+        <w:t>):LISTAENLAZADA</w:t>
+      </w:r>
+      <w:proofErr w:type="gramEnd"/>
+      <w:r>
+        <w:rPr>
+          <w:rFonts w:ascii="Aptos Narrow" w:hAnsi="Aptos Narrow" w:cs="Times New Roman"/>
+          <w:sz w:val="24"/>
+          <w:szCs w:val="24"/>
+        </w:rPr>
+        <w:t>-&gt;Escribir los elementos de los nodos</w:t>
       </w:r>
     </w:p>
     <w:p>
@@ -727,7 +774,24 @@
           <w:szCs w:val="24"/>
         </w:rPr>
         <w:tab/>
-        <w:t xml:space="preserve">escribir(“Lista vacía”) </w:t>
+      </w:r>
+      <w:proofErr w:type="gramStart"/>
+      <w:r>
+        <w:rPr>
+          <w:rFonts w:ascii="Aptos Narrow" w:hAnsi="Aptos Narrow" w:cs="Times New Roman"/>
+          <w:sz w:val="24"/>
+          <w:szCs w:val="24"/>
+        </w:rPr>
+        <w:t>escribir(</w:t>
+      </w:r>
+      <w:proofErr w:type="gramEnd"/>
+      <w:r>
+        <w:rPr>
+          <w:rFonts w:ascii="Aptos Narrow" w:hAnsi="Aptos Narrow" w:cs="Times New Roman"/>
+          <w:sz w:val="24"/>
+          <w:szCs w:val="24"/>
+        </w:rPr>
+        <w:t xml:space="preserve">“Lista vacía”) </w:t>
       </w:r>
     </w:p>
     <w:p>
@@ -891,6 +955,7 @@
       <w:r>
         <w:rPr>
           <w:rFonts w:ascii="Aptos Narrow" w:hAnsi="Aptos Narrow" w:cs="Times New Roman"/>
+          <w:noProof/>
           <w:sz w:val="24"/>
           <w:szCs w:val="24"/>
         </w:rPr>
@@ -1031,6 +1096,7 @@
         <w:t>(</w:t>
       </w:r>
       <w:proofErr w:type="spellStart"/>
+      <w:proofErr w:type="gramStart"/>
       <w:r>
         <w:rPr>
           <w:rFonts w:ascii="Aptos Narrow" w:hAnsi="Aptos Narrow" w:cs="Times New Roman"/>
@@ -1040,6 +1106,7 @@
         <w:t>L,valorUmbral</w:t>
       </w:r>
       <w:proofErr w:type="spellEnd"/>
+      <w:proofErr w:type="gramEnd"/>
       <w:r>
         <w:rPr>
           <w:rFonts w:ascii="Aptos Narrow" w:hAnsi="Aptos Narrow" w:cs="Times New Roman"/>
@@ -1273,7 +1340,16 @@
           <w:sz w:val="24"/>
           <w:szCs w:val="24"/>
         </w:rPr>
-        <w:t>(L),</w:t>
+        <w:t>(L</w:t>
+      </w:r>
+      <w:proofErr w:type="gramStart"/>
+      <w:r>
+        <w:rPr>
+          <w:rFonts w:ascii="Aptos Narrow" w:hAnsi="Aptos Narrow" w:cs="Times New Roman"/>
+          <w:sz w:val="24"/>
+          <w:szCs w:val="24"/>
+        </w:rPr>
+        <w:t>),</w:t>
       </w:r>
       <w:proofErr w:type="spellStart"/>
       <w:r>
@@ -1285,6 +1361,7 @@
         <w:t>valorUmbral</w:t>
       </w:r>
       <w:proofErr w:type="spellEnd"/>
+      <w:proofErr w:type="gramEnd"/>
       <w:r>
         <w:rPr>
           <w:rFonts w:ascii="Aptos Narrow" w:hAnsi="Aptos Narrow" w:cs="Times New Roman"/>
@@ -1366,7 +1443,16 @@
           <w:sz w:val="24"/>
           <w:szCs w:val="24"/>
         </w:rPr>
-        <w:t>(L),</w:t>
+        <w:t>(L</w:t>
+      </w:r>
+      <w:proofErr w:type="gramStart"/>
+      <w:r>
+        <w:rPr>
+          <w:rFonts w:ascii="Aptos Narrow" w:hAnsi="Aptos Narrow" w:cs="Times New Roman"/>
+          <w:sz w:val="24"/>
+          <w:szCs w:val="24"/>
+        </w:rPr>
+        <w:t>),</w:t>
       </w:r>
       <w:proofErr w:type="spellStart"/>
       <w:r>
@@ -1378,6 +1464,7 @@
         <w:t>valorUmbral</w:t>
       </w:r>
       <w:proofErr w:type="spellEnd"/>
+      <w:proofErr w:type="gramEnd"/>
       <w:r>
         <w:rPr>
           <w:rFonts w:ascii="Aptos Narrow" w:hAnsi="Aptos Narrow" w:cs="Times New Roman"/>
@@ -1435,6 +1522,7 @@
       <w:r>
         <w:rPr>
           <w:rFonts w:ascii="Aptos Narrow" w:hAnsi="Aptos Narrow" w:cs="Times New Roman"/>
+          <w:noProof/>
           <w:sz w:val="24"/>
           <w:szCs w:val="24"/>
         </w:rPr>
@@ -1565,6 +1653,7 @@
         <w:t>(</w:t>
       </w:r>
       <w:proofErr w:type="spellStart"/>
+      <w:proofErr w:type="gramStart"/>
       <w:r>
         <w:rPr>
           <w:rFonts w:ascii="Aptos Narrow" w:hAnsi="Aptos Narrow" w:cs="Times New Roman"/>
@@ -1574,6 +1663,7 @@
         <w:t>A,n</w:t>
       </w:r>
       <w:proofErr w:type="spellEnd"/>
+      <w:proofErr w:type="gramEnd"/>
       <w:r>
         <w:rPr>
           <w:rFonts w:ascii="Aptos Narrow" w:hAnsi="Aptos Narrow" w:cs="Times New Roman"/>
@@ -1757,7 +1847,25 @@
           <w:sz w:val="24"/>
           <w:szCs w:val="24"/>
         </w:rPr>
-        <w:t xml:space="preserve">(A,n-1) </w:t>
+        <w:t>(</w:t>
+      </w:r>
+      <w:proofErr w:type="gramStart"/>
+      <w:r>
+        <w:rPr>
+          <w:rFonts w:ascii="Aptos Narrow" w:hAnsi="Aptos Narrow" w:cs="Times New Roman"/>
+          <w:sz w:val="24"/>
+          <w:szCs w:val="24"/>
+        </w:rPr>
+        <w:t>A,n</w:t>
+      </w:r>
+      <w:proofErr w:type="gramEnd"/>
+      <w:r>
+        <w:rPr>
+          <w:rFonts w:ascii="Aptos Narrow" w:hAnsi="Aptos Narrow" w:cs="Times New Roman"/>
+          <w:sz w:val="24"/>
+          <w:szCs w:val="24"/>
+        </w:rPr>
+        <w:t xml:space="preserve">-1) </w:t>
       </w:r>
     </w:p>
     <w:p>
@@ -1804,8 +1912,17 @@
           <w:szCs w:val="24"/>
         </w:rPr>
         <w:tab/>
+      </w:r>
+      <w:proofErr w:type="gramStart"/>
+      <w:r>
+        <w:rPr>
+          <w:rFonts w:ascii="Aptos Narrow" w:hAnsi="Aptos Narrow" w:cs="Times New Roman"/>
+          <w:sz w:val="24"/>
+          <w:szCs w:val="24"/>
+        </w:rPr>
         <w:t>retornar  mayor</w:t>
       </w:r>
+      <w:proofErr w:type="gramEnd"/>
     </w:p>
     <w:p>
       <w:pPr>
@@ -1893,8 +2010,17 @@
           <w:szCs w:val="24"/>
         </w:rPr>
         <w:tab/>
+      </w:r>
+      <w:proofErr w:type="gramStart"/>
+      <w:r>
+        <w:rPr>
+          <w:rFonts w:ascii="Aptos Narrow" w:hAnsi="Aptos Narrow" w:cs="Times New Roman"/>
+          <w:sz w:val="24"/>
+          <w:szCs w:val="24"/>
+        </w:rPr>
         <w:t>retornar  mayor</w:t>
       </w:r>
+      <w:proofErr w:type="gramEnd"/>
       <w:r>
         <w:rPr>
           <w:rFonts w:ascii="Aptos Narrow" w:hAnsi="Aptos Narrow" w:cs="Times New Roman"/>
@@ -1969,17 +2095,7 @@
           <w:sz w:val="28"/>
           <w:szCs w:val="28"/>
         </w:rPr>
-        <w:t>TP</w:t>
-      </w:r>
-      <w:r>
-        <w:rPr>
-          <w:rFonts w:ascii="Aptos Narrow" w:hAnsi="Aptos Narrow" w:cs="Times New Roman"/>
-          <w:b/>
-          <w:bCs/>
-          <w:sz w:val="28"/>
-          <w:szCs w:val="28"/>
-        </w:rPr>
-        <w:t>4</w:t>
+        <w:t>TP4</w:t>
       </w:r>
     </w:p>
     <w:p>
@@ -2012,6 +2128,7 @@
       <w:r>
         <w:rPr>
           <w:rFonts w:ascii="Aptos Narrow" w:hAnsi="Aptos Narrow" w:cs="Times New Roman"/>
+          <w:noProof/>
           <w:sz w:val="24"/>
           <w:szCs w:val="24"/>
         </w:rPr>
@@ -2204,6 +2321,7 @@
         <w:t xml:space="preserve">Sintaxis: </w:t>
       </w:r>
       <w:proofErr w:type="spellStart"/>
+      <w:proofErr w:type="gramStart"/>
       <w:r>
         <w:rPr>
           <w:rFonts w:ascii="Aptos Narrow" w:hAnsi="Aptos Narrow" w:cs="Times New Roman"/>
@@ -2213,6 +2331,7 @@
         <w:t>ESAMIGOCOMUN:REDSOCIALxREDSOCIALxUSUARIO</w:t>
       </w:r>
       <w:proofErr w:type="spellEnd"/>
+      <w:proofErr w:type="gramEnd"/>
       <w:r>
         <w:rPr>
           <w:rFonts w:ascii="Aptos Narrow" w:hAnsi="Aptos Narrow" w:cs="Times New Roman"/>
@@ -2269,7 +2388,25 @@
           <w:sz w:val="24"/>
           <w:szCs w:val="24"/>
         </w:rPr>
-        <w:t>Para todo r1,r2 pertenecientes a REDSOCIAL, para todo u1,u2,u3 pertenecientes a USUARIO</w:t>
+        <w:t>Para todo r</w:t>
+      </w:r>
+      <w:proofErr w:type="gramStart"/>
+      <w:r>
+        <w:rPr>
+          <w:rFonts w:ascii="Aptos Narrow" w:hAnsi="Aptos Narrow" w:cs="Times New Roman"/>
+          <w:sz w:val="24"/>
+          <w:szCs w:val="24"/>
+        </w:rPr>
+        <w:t>1,r</w:t>
+      </w:r>
+      <w:proofErr w:type="gramEnd"/>
+      <w:r>
+        <w:rPr>
+          <w:rFonts w:ascii="Aptos Narrow" w:hAnsi="Aptos Narrow" w:cs="Times New Roman"/>
+          <w:sz w:val="24"/>
+          <w:szCs w:val="24"/>
+        </w:rPr>
+        <w:t>2 pertenecientes a REDSOCIAL, para todo u1,u2,u3 pertenecientes a USUARIO</w:t>
       </w:r>
     </w:p>
     <w:p>
@@ -2301,13 +2438,23 @@
         </w:rPr>
         <w:t>ESAMIGOCOMUN(</w:t>
       </w:r>
-      <w:r>
-        <w:rPr>
-          <w:rFonts w:ascii="Aptos Narrow" w:hAnsi="Aptos Narrow" w:cs="Times New Roman"/>
-          <w:sz w:val="24"/>
-          <w:szCs w:val="24"/>
-        </w:rPr>
-        <w:t>REDSOCIALVACIA,REDSOCIALVACIA,u1)= FALSE</w:t>
+      <w:proofErr w:type="gramStart"/>
+      <w:r>
+        <w:rPr>
+          <w:rFonts w:ascii="Aptos Narrow" w:hAnsi="Aptos Narrow" w:cs="Times New Roman"/>
+          <w:sz w:val="24"/>
+          <w:szCs w:val="24"/>
+        </w:rPr>
+        <w:t>REDSOCIALVACIA,REDSOCIALVACIA</w:t>
+      </w:r>
+      <w:proofErr w:type="gramEnd"/>
+      <w:r>
+        <w:rPr>
+          <w:rFonts w:ascii="Aptos Narrow" w:hAnsi="Aptos Narrow" w:cs="Times New Roman"/>
+          <w:sz w:val="24"/>
+          <w:szCs w:val="24"/>
+        </w:rPr>
+        <w:t>,u1)= FALSE</w:t>
       </w:r>
     </w:p>
     <w:p>
@@ -2326,7 +2473,25 @@
           <w:sz w:val="24"/>
           <w:szCs w:val="24"/>
         </w:rPr>
-        <w:t>ESAMIGOCOMUN(REGISTRAR(r1,u1),REDSOCIALVACIA,u1)=FALSE</w:t>
+        <w:t>ESAMIGOCOMUN(REGISTRAR(r</w:t>
+      </w:r>
+      <w:proofErr w:type="gramStart"/>
+      <w:r>
+        <w:rPr>
+          <w:rFonts w:ascii="Aptos Narrow" w:hAnsi="Aptos Narrow" w:cs="Times New Roman"/>
+          <w:sz w:val="24"/>
+          <w:szCs w:val="24"/>
+        </w:rPr>
+        <w:t>1,u</w:t>
+      </w:r>
+      <w:proofErr w:type="gramEnd"/>
+      <w:r>
+        <w:rPr>
+          <w:rFonts w:ascii="Aptos Narrow" w:hAnsi="Aptos Narrow" w:cs="Times New Roman"/>
+          <w:sz w:val="24"/>
+          <w:szCs w:val="24"/>
+        </w:rPr>
+        <w:t>1),REDSOCIALVACIA,u1)=FALSE</w:t>
       </w:r>
     </w:p>
     <w:p>
@@ -2345,7 +2510,25 @@
           <w:sz w:val="24"/>
           <w:szCs w:val="24"/>
         </w:rPr>
-        <w:t>ESAMIGOCOMUN(REDSOCIALVACIA,REGISTRAR(r2,u2),u2)=FALSE</w:t>
+        <w:t>ESAMIGOCOMUN(</w:t>
+      </w:r>
+      <w:proofErr w:type="gramStart"/>
+      <w:r>
+        <w:rPr>
+          <w:rFonts w:ascii="Aptos Narrow" w:hAnsi="Aptos Narrow" w:cs="Times New Roman"/>
+          <w:sz w:val="24"/>
+          <w:szCs w:val="24"/>
+        </w:rPr>
+        <w:t>REDSOCIALVACIA,REGISTRAR</w:t>
+      </w:r>
+      <w:proofErr w:type="gramEnd"/>
+      <w:r>
+        <w:rPr>
+          <w:rFonts w:ascii="Aptos Narrow" w:hAnsi="Aptos Narrow" w:cs="Times New Roman"/>
+          <w:sz w:val="24"/>
+          <w:szCs w:val="24"/>
+        </w:rPr>
+        <w:t>(r2,u2),u2)=FALSE</w:t>
       </w:r>
     </w:p>
     <w:p>
@@ -2368,7 +2551,29 @@
           <w:sz w:val="24"/>
           <w:szCs w:val="24"/>
         </w:rPr>
-        <w:t>ESAMIGOCOMUN(REGISTRAR(r1,u1),REGISTRAR(r</w:t>
+        <w:t>ESAMIGOCOMUN(REGISTRAR(r</w:t>
+      </w:r>
+      <w:proofErr w:type="gramStart"/>
+      <w:r>
+        <w:rPr>
+          <w:rFonts w:ascii="Aptos Narrow" w:hAnsi="Aptos Narrow" w:cs="Times New Roman"/>
+          <w:b/>
+          <w:bCs/>
+          <w:sz w:val="24"/>
+          <w:szCs w:val="24"/>
+        </w:rPr>
+        <w:t>1,u</w:t>
+      </w:r>
+      <w:proofErr w:type="gramEnd"/>
+      <w:r>
+        <w:rPr>
+          <w:rFonts w:ascii="Aptos Narrow" w:hAnsi="Aptos Narrow" w:cs="Times New Roman"/>
+          <w:b/>
+          <w:bCs/>
+          <w:sz w:val="24"/>
+          <w:szCs w:val="24"/>
+        </w:rPr>
+        <w:t>1),REGISTRAR(r</w:t>
       </w:r>
       <w:r>
         <w:rPr>
@@ -2463,6 +2668,66 @@
         </w:rPr>
         <w:t>-----------VER IMPLEMENTACION-----------</w:t>
       </w:r>
+    </w:p>
+    <w:p>
+      <w:pPr>
+        <w:jc w:val="both"/>
+        <w:rPr>
+          <w:rFonts w:ascii="Aptos Narrow" w:hAnsi="Aptos Narrow" w:cs="Times New Roman"/>
+          <w:b/>
+          <w:bCs/>
+          <w:sz w:val="28"/>
+          <w:szCs w:val="28"/>
+        </w:rPr>
+      </w:pPr>
+      <w:r>
+        <w:rPr>
+          <w:rFonts w:ascii="Aptos Narrow" w:hAnsi="Aptos Narrow" w:cs="Times New Roman"/>
+          <w:b/>
+          <w:bCs/>
+          <w:sz w:val="28"/>
+          <w:szCs w:val="28"/>
+        </w:rPr>
+        <w:t>TP</w:t>
+      </w:r>
+      <w:r>
+        <w:rPr>
+          <w:rFonts w:ascii="Aptos Narrow" w:hAnsi="Aptos Narrow" w:cs="Times New Roman"/>
+          <w:b/>
+          <w:bCs/>
+          <w:sz w:val="28"/>
+          <w:szCs w:val="28"/>
+        </w:rPr>
+        <w:t>5</w:t>
+      </w:r>
+    </w:p>
+    <w:p>
+      <w:pPr>
+        <w:jc w:val="both"/>
+        <w:rPr>
+          <w:rFonts w:ascii="Aptos Narrow" w:hAnsi="Aptos Narrow" w:cs="Times New Roman"/>
+          <w:sz w:val="24"/>
+          <w:szCs w:val="24"/>
+        </w:rPr>
+      </w:pPr>
+      <w:r>
+        <w:rPr>
+          <w:rFonts w:ascii="Aptos Narrow" w:hAnsi="Aptos Narrow" w:cs="Times New Roman"/>
+          <w:sz w:val="24"/>
+          <w:szCs w:val="24"/>
+        </w:rPr>
+        <w:t>2) Escriba una implementación en Java del ADT PILA con lista simplemente enlazada. Pruebe todas las operaciones de la Pila.</w:t>
+      </w:r>
+    </w:p>
+    <w:p>
+      <w:pPr>
+        <w:jc w:val="both"/>
+        <w:rPr>
+          <w:rFonts w:ascii="Aptos Narrow" w:hAnsi="Aptos Narrow" w:cs="Times New Roman"/>
+          <w:sz w:val="24"/>
+          <w:szCs w:val="24"/>
+        </w:rPr>
+      </w:pPr>
     </w:p>
     <w:p>
       <w:pPr>

</xml_diff>